<commit_message>
Another hopeless git commit
</commit_message>
<xml_diff>
--- a/Spezifikation/Spezifikation V0.1.docx
+++ b/Spezifikation/Spezifikation V0.1.docx
@@ -1,6 +1,6 @@
 
 <file path=word/document.xml><?xml version="1.0" encoding="utf-8"?>
-<w:document xmlns:wpc="http://schemas.microsoft.com/office/word/2010/wordprocessingCanvas" xmlns:cx="http://schemas.microsoft.com/office/drawing/2014/chartex" xmlns:cx1="http://schemas.microsoft.com/office/drawing/2015/9/8/chartex" xmlns:cx2="http://schemas.microsoft.com/office/drawing/2015/10/21/chartex" xmlns:cx3="http://schemas.microsoft.com/office/drawing/2016/5/9/chartex" xmlns:cx4="http://schemas.microsoft.com/office/drawing/2016/5/10/chartex" xmlns:cx5="http://schemas.microsoft.com/office/drawing/2016/5/11/chartex" xmlns:mc="http://schemas.openxmlformats.org/markup-compatibility/2006" xmlns:o="urn:schemas-microsoft-com:office:office" xmlns:r="http://schemas.openxmlformats.org/officeDocument/2006/relationships" xmlns:m="http://schemas.openxmlformats.org/officeDocument/2006/math" xmlns:v="urn:schemas-microsoft-com:vml" xmlns:wp14="http://schemas.microsoft.com/office/word/2010/wordprocessingDrawing" xmlns:wp="http://schemas.openxmlformats.org/drawingml/2006/wordprocessingDrawing" xmlns:w10="urn:schemas-microsoft-com:office:word" xmlns:w="http://schemas.openxmlformats.org/wordprocessingml/2006/main" xmlns:w14="http://schemas.microsoft.com/office/word/2010/wordml" xmlns:w15="http://schemas.microsoft.com/office/word/2012/wordml" xmlns:w16se="http://schemas.microsoft.com/office/word/2015/wordml/symex" xmlns:wpg="http://schemas.microsoft.com/office/word/2010/wordprocessingGroup" xmlns:wpi="http://schemas.microsoft.com/office/word/2010/wordprocessingInk" xmlns:wne="http://schemas.microsoft.com/office/word/2006/wordml" xmlns:wps="http://schemas.microsoft.com/office/word/2010/wordprocessingShape" mc:Ignorable="w14 w15 w16se wp14">
+<w:document xmlns:wpc="http://schemas.microsoft.com/office/word/2010/wordprocessingCanvas" xmlns:mc="http://schemas.openxmlformats.org/markup-compatibility/2006" xmlns:o="urn:schemas-microsoft-com:office:office" xmlns:r="http://schemas.openxmlformats.org/officeDocument/2006/relationships" xmlns:m="http://schemas.openxmlformats.org/officeDocument/2006/math" xmlns:v="urn:schemas-microsoft-com:vml" xmlns:wp14="http://schemas.microsoft.com/office/word/2010/wordprocessingDrawing" xmlns:wp="http://schemas.openxmlformats.org/drawingml/2006/wordprocessingDrawing" xmlns:w10="urn:schemas-microsoft-com:office:word" xmlns:w="http://schemas.openxmlformats.org/wordprocessingml/2006/main" xmlns:w14="http://schemas.microsoft.com/office/word/2010/wordml" xmlns:wpg="http://schemas.microsoft.com/office/word/2010/wordprocessingGroup" xmlns:wpi="http://schemas.microsoft.com/office/word/2010/wordprocessingInk" xmlns:wne="http://schemas.microsoft.com/office/word/2006/wordml" xmlns:wps="http://schemas.microsoft.com/office/word/2010/wordprocessingShape" mc:Ignorable="w14 wp14">
   <w:body>
     <w:p>
       <w:r>
@@ -28,7 +28,7 @@
             <o:lock v:ext="edit" aspectratio="t"/>
           </v:shapetype>
           <v:shape id="_x0000_s1026" type="#_x0000_t75" style="position:absolute;margin-left:355.6pt;margin-top:-47.05pt;width:131.15pt;height:105.15pt;z-index:-251658752;mso-position-horizontal-relative:text;mso-position-vertical-relative:text;mso-width-relative:page;mso-height-relative:page" wrapcoords="-54 0 -54 21532 21600 21532 21600 0 -54 0">
-            <v:imagedata r:id="rId7" o:title="000501a_x"/>
+            <v:imagedata r:id="rId8" o:title="000501a_x"/>
             <w10:wrap type="tight"/>
           </v:shape>
         </w:pict>
@@ -58,13 +58,8 @@
       <w:pPr>
         <w:pStyle w:val="Dokumenttitel"/>
       </w:pPr>
-      <w:proofErr w:type="spellStart"/>
-      <w:r>
-        <w:t>Froschauer</w:t>
-      </w:r>
-      <w:proofErr w:type="spellEnd"/>
-      <w:r>
-        <w:t xml:space="preserve"> Notenarchiv Homepage</w:t>
+      <w:r>
+        <w:t>Froschauer Notenarchiv Homepage</w:t>
       </w:r>
     </w:p>
     <w:p>
@@ -504,11 +499,9 @@
             <w:r>
               <w:t xml:space="preserve">Wolfgang </w:t>
             </w:r>
-            <w:proofErr w:type="spellStart"/>
             <w:r>
               <w:t>Froschauer</w:t>
             </w:r>
-            <w:proofErr w:type="spellEnd"/>
           </w:p>
         </w:tc>
         <w:tc>
@@ -553,7 +546,7 @@
     <w:p>
       <w:pPr>
         <w:sectPr>
-          <w:footerReference w:type="default" r:id="rId8"/>
+          <w:footerReference w:type="default" r:id="rId9"/>
           <w:pgSz w:w="11906" w:h="16838"/>
           <w:pgMar w:top="1417" w:right="1417" w:bottom="1134" w:left="1417" w:header="708" w:footer="708" w:gutter="0"/>
           <w:cols w:space="708"/>
@@ -565,7 +558,7 @@
       <w:pPr>
         <w:pStyle w:val="berschrift1ohne"/>
       </w:pPr>
-      <w:bookmarkStart w:id="0" w:name="_Toc430929830"/>
+      <w:bookmarkStart w:id="0" w:name="_Toc468272097"/>
       <w:r>
         <w:lastRenderedPageBreak/>
         <w:t>Historie der Dokumentversionen</w:t>
@@ -719,8 +712,10 @@
               <w:pStyle w:val="Tabelle"/>
             </w:pPr>
             <w:r>
-              <w:t>In Bearbeitung</w:t>
+              <w:t>freigegeben</w:t>
             </w:r>
+            <w:bookmarkStart w:id="1" w:name="_GoBack"/>
+            <w:bookmarkEnd w:id="1"/>
           </w:p>
         </w:tc>
         <w:tc>
@@ -898,11 +893,11 @@
       <w:pPr>
         <w:pStyle w:val="berschrift1ohne"/>
       </w:pPr>
-      <w:bookmarkStart w:id="1" w:name="_Toc430929831"/>
+      <w:bookmarkStart w:id="2" w:name="_Toc468272098"/>
       <w:r>
         <w:t>Inhaltsverzeichnis</w:t>
       </w:r>
-      <w:bookmarkEnd w:id="1"/>
+      <w:bookmarkEnd w:id="2"/>
     </w:p>
     <w:p>
       <w:pPr>
@@ -915,6 +910,7 @@
           <w:noProof/>
           <w:sz w:val="22"/>
           <w:szCs w:val="22"/>
+          <w:lang w:val="en-US" w:eastAsia="en-US"/>
         </w:rPr>
       </w:pPr>
       <w:r>
@@ -926,7 +922,7 @@
       <w:r>
         <w:fldChar w:fldCharType="separate"/>
       </w:r>
-      <w:hyperlink w:anchor="_Toc430929830" w:history="1">
+      <w:hyperlink w:anchor="_Toc468272097" w:history="1">
         <w:r>
           <w:rPr>
             <w:rStyle w:val="Hyperlink"/>
@@ -953,7 +949,7 @@
             <w:noProof/>
             <w:webHidden/>
           </w:rPr>
-          <w:instrText xml:space="preserve"> PAGEREF _Toc430929830 \h </w:instrText>
+          <w:instrText xml:space="preserve"> PAGEREF _Toc468272097 \h </w:instrText>
         </w:r>
         <w:r>
           <w:rPr>
@@ -995,9 +991,10 @@
           <w:noProof/>
           <w:sz w:val="22"/>
           <w:szCs w:val="22"/>
-        </w:rPr>
-      </w:pPr>
-      <w:hyperlink w:anchor="_Toc430929831" w:history="1">
+          <w:lang w:val="en-US" w:eastAsia="en-US"/>
+        </w:rPr>
+      </w:pPr>
+      <w:hyperlink w:anchor="_Toc468272098" w:history="1">
         <w:r>
           <w:rPr>
             <w:rStyle w:val="Hyperlink"/>
@@ -1024,7 +1021,7 @@
             <w:noProof/>
             <w:webHidden/>
           </w:rPr>
-          <w:instrText xml:space="preserve"> PAGEREF _Toc430929831 \h </w:instrText>
+          <w:instrText xml:space="preserve"> PAGEREF _Toc468272098 \h </w:instrText>
         </w:r>
         <w:r>
           <w:rPr>
@@ -1067,9 +1064,10 @@
           <w:noProof/>
           <w:sz w:val="22"/>
           <w:szCs w:val="22"/>
-        </w:rPr>
-      </w:pPr>
-      <w:hyperlink w:anchor="_Toc430929832" w:history="1">
+          <w:lang w:val="en-US" w:eastAsia="en-US"/>
+        </w:rPr>
+      </w:pPr>
+      <w:hyperlink w:anchor="_Toc468272099" w:history="1">
         <w:r>
           <w:rPr>
             <w:rStyle w:val="Hyperlink"/>
@@ -1083,6 +1081,7 @@
             <w:noProof/>
             <w:sz w:val="22"/>
             <w:szCs w:val="22"/>
+            <w:lang w:val="en-US" w:eastAsia="en-US"/>
           </w:rPr>
           <w:tab/>
         </w:r>
@@ -1112,7 +1111,7 @@
             <w:noProof/>
             <w:webHidden/>
           </w:rPr>
-          <w:instrText xml:space="preserve"> PAGEREF _Toc430929832 \h </w:instrText>
+          <w:instrText xml:space="preserve"> PAGEREF _Toc468272099 \h </w:instrText>
         </w:r>
         <w:r>
           <w:rPr>
@@ -1155,9 +1154,10 @@
           <w:noProof/>
           <w:sz w:val="22"/>
           <w:szCs w:val="22"/>
-        </w:rPr>
-      </w:pPr>
-      <w:hyperlink w:anchor="_Toc430929833" w:history="1">
+          <w:lang w:val="en-US" w:eastAsia="en-US"/>
+        </w:rPr>
+      </w:pPr>
+      <w:hyperlink w:anchor="_Toc468272100" w:history="1">
         <w:r>
           <w:rPr>
             <w:rStyle w:val="Hyperlink"/>
@@ -1171,6 +1171,7 @@
             <w:noProof/>
             <w:sz w:val="22"/>
             <w:szCs w:val="22"/>
+            <w:lang w:val="en-US" w:eastAsia="en-US"/>
           </w:rPr>
           <w:tab/>
         </w:r>
@@ -1200,7 +1201,7 @@
             <w:noProof/>
             <w:webHidden/>
           </w:rPr>
-          <w:instrText xml:space="preserve"> PAGEREF _Toc430929833 \h </w:instrText>
+          <w:instrText xml:space="preserve"> PAGEREF _Toc468272100 \h </w:instrText>
         </w:r>
         <w:r>
           <w:rPr>
@@ -1243,9 +1244,10 @@
           <w:noProof/>
           <w:sz w:val="22"/>
           <w:szCs w:val="22"/>
-        </w:rPr>
-      </w:pPr>
-      <w:hyperlink w:anchor="_Toc430929834" w:history="1">
+          <w:lang w:val="en-US" w:eastAsia="en-US"/>
+        </w:rPr>
+      </w:pPr>
+      <w:hyperlink w:anchor="_Toc468272101" w:history="1">
         <w:r>
           <w:rPr>
             <w:rStyle w:val="Hyperlink"/>
@@ -1259,6 +1261,7 @@
             <w:noProof/>
             <w:sz w:val="22"/>
             <w:szCs w:val="22"/>
+            <w:lang w:val="en-US" w:eastAsia="en-US"/>
           </w:rPr>
           <w:tab/>
         </w:r>
@@ -1288,7 +1291,7 @@
             <w:noProof/>
             <w:webHidden/>
           </w:rPr>
-          <w:instrText xml:space="preserve"> PAGEREF _Toc430929834 \h </w:instrText>
+          <w:instrText xml:space="preserve"> PAGEREF _Toc468272101 \h </w:instrText>
         </w:r>
         <w:r>
           <w:rPr>
@@ -1331,9 +1334,10 @@
           <w:noProof/>
           <w:sz w:val="22"/>
           <w:szCs w:val="22"/>
-        </w:rPr>
-      </w:pPr>
-      <w:hyperlink w:anchor="_Toc430929835" w:history="1">
+          <w:lang w:val="en-US" w:eastAsia="en-US"/>
+        </w:rPr>
+      </w:pPr>
+      <w:hyperlink w:anchor="_Toc468272102" w:history="1">
         <w:r>
           <w:rPr>
             <w:rStyle w:val="Hyperlink"/>
@@ -1347,6 +1351,7 @@
             <w:noProof/>
             <w:sz w:val="22"/>
             <w:szCs w:val="22"/>
+            <w:lang w:val="en-US" w:eastAsia="en-US"/>
           </w:rPr>
           <w:tab/>
         </w:r>
@@ -1376,7 +1381,7 @@
             <w:noProof/>
             <w:webHidden/>
           </w:rPr>
-          <w:instrText xml:space="preserve"> PAGEREF _Toc430929835 \h </w:instrText>
+          <w:instrText xml:space="preserve"> PAGEREF _Toc468272102 \h </w:instrText>
         </w:r>
         <w:r>
           <w:rPr>
@@ -1419,9 +1424,10 @@
           <w:noProof/>
           <w:sz w:val="22"/>
           <w:szCs w:val="22"/>
-        </w:rPr>
-      </w:pPr>
-      <w:hyperlink w:anchor="_Toc430929836" w:history="1">
+          <w:lang w:val="en-US" w:eastAsia="en-US"/>
+        </w:rPr>
+      </w:pPr>
+      <w:hyperlink w:anchor="_Toc468272103" w:history="1">
         <w:r>
           <w:rPr>
             <w:rStyle w:val="Hyperlink"/>
@@ -1435,6 +1441,7 @@
             <w:noProof/>
             <w:sz w:val="22"/>
             <w:szCs w:val="22"/>
+            <w:lang w:val="en-US" w:eastAsia="en-US"/>
           </w:rPr>
           <w:tab/>
         </w:r>
@@ -1443,7 +1450,7 @@
             <w:rStyle w:val="Hyperlink"/>
             <w:noProof/>
           </w:rPr>
-          <w:t>Use Cases</w:t>
+          <w:t>Use Case Diagramm</w:t>
         </w:r>
         <w:r>
           <w:rPr>
@@ -1464,7 +1471,7 @@
             <w:noProof/>
             <w:webHidden/>
           </w:rPr>
-          <w:instrText xml:space="preserve"> PAGEREF _Toc430929836 \h </w:instrText>
+          <w:instrText xml:space="preserve"> PAGEREF _Toc468272103 \h </w:instrText>
         </w:r>
         <w:r>
           <w:rPr>
@@ -1484,7 +1491,7 @@
             <w:noProof/>
             <w:webHidden/>
           </w:rPr>
-          <w:t>3</w:t>
+          <w:t>4</w:t>
         </w:r>
         <w:r>
           <w:rPr>
@@ -1507,9 +1514,10 @@
           <w:noProof/>
           <w:sz w:val="22"/>
           <w:szCs w:val="22"/>
-        </w:rPr>
-      </w:pPr>
-      <w:hyperlink w:anchor="_Toc430929837" w:history="1">
+          <w:lang w:val="en-US" w:eastAsia="en-US"/>
+        </w:rPr>
+      </w:pPr>
+      <w:hyperlink w:anchor="_Toc468272104" w:history="1">
         <w:r>
           <w:rPr>
             <w:rStyle w:val="Hyperlink"/>
@@ -1523,6 +1531,7 @@
             <w:noProof/>
             <w:sz w:val="22"/>
             <w:szCs w:val="22"/>
+            <w:lang w:val="en-US" w:eastAsia="en-US"/>
           </w:rPr>
           <w:tab/>
         </w:r>
@@ -1552,7 +1561,7 @@
             <w:noProof/>
             <w:webHidden/>
           </w:rPr>
-          <w:instrText xml:space="preserve"> PAGEREF _Toc430929837 \h </w:instrText>
+          <w:instrText xml:space="preserve"> PAGEREF _Toc468272104 \h </w:instrText>
         </w:r>
         <w:r>
           <w:rPr>
@@ -1572,7 +1581,7 @@
             <w:noProof/>
             <w:webHidden/>
           </w:rPr>
-          <w:t>3</w:t>
+          <w:t>5</w:t>
         </w:r>
         <w:r>
           <w:rPr>
@@ -1595,9 +1604,10 @@
           <w:noProof/>
           <w:sz w:val="22"/>
           <w:szCs w:val="22"/>
-        </w:rPr>
-      </w:pPr>
-      <w:hyperlink w:anchor="_Toc430929838" w:history="1">
+          <w:lang w:val="en-US" w:eastAsia="en-US"/>
+        </w:rPr>
+      </w:pPr>
+      <w:hyperlink w:anchor="_Toc468272105" w:history="1">
         <w:r>
           <w:rPr>
             <w:rStyle w:val="Hyperlink"/>
@@ -1611,6 +1621,7 @@
             <w:noProof/>
             <w:sz w:val="22"/>
             <w:szCs w:val="22"/>
+            <w:lang w:val="en-US" w:eastAsia="en-US"/>
           </w:rPr>
           <w:tab/>
         </w:r>
@@ -1619,7 +1630,7 @@
             <w:rStyle w:val="Hyperlink"/>
             <w:noProof/>
           </w:rPr>
-          <w:t>Anforderungen Feature 1</w:t>
+          <w:t>Anforderungen Seitenaufbau</w:t>
         </w:r>
         <w:r>
           <w:rPr>
@@ -1640,7 +1651,7 @@
             <w:noProof/>
             <w:webHidden/>
           </w:rPr>
-          <w:instrText xml:space="preserve"> PAGEREF _Toc430929838 \h </w:instrText>
+          <w:instrText xml:space="preserve"> PAGEREF _Toc468272105 \h </w:instrText>
         </w:r>
         <w:r>
           <w:rPr>
@@ -1660,7 +1671,7 @@
             <w:noProof/>
             <w:webHidden/>
           </w:rPr>
-          <w:t>3</w:t>
+          <w:t>5</w:t>
         </w:r>
         <w:r>
           <w:rPr>
@@ -1683,9 +1694,10 @@
           <w:noProof/>
           <w:sz w:val="22"/>
           <w:szCs w:val="22"/>
-        </w:rPr>
-      </w:pPr>
-      <w:hyperlink w:anchor="_Toc430929839" w:history="1">
+          <w:lang w:val="en-US" w:eastAsia="en-US"/>
+        </w:rPr>
+      </w:pPr>
+      <w:hyperlink w:anchor="_Toc468272106" w:history="1">
         <w:r>
           <w:rPr>
             <w:rStyle w:val="Hyperlink"/>
@@ -1699,6 +1711,7 @@
             <w:noProof/>
             <w:sz w:val="22"/>
             <w:szCs w:val="22"/>
+            <w:lang w:val="en-US" w:eastAsia="en-US"/>
           </w:rPr>
           <w:tab/>
         </w:r>
@@ -1707,7 +1720,7 @@
             <w:rStyle w:val="Hyperlink"/>
             <w:noProof/>
           </w:rPr>
-          <w:t>Anforderungen Feature 2</w:t>
+          <w:t>Anforderungen Startseite</w:t>
         </w:r>
         <w:r>
           <w:rPr>
@@ -1728,7 +1741,7 @@
             <w:noProof/>
             <w:webHidden/>
           </w:rPr>
-          <w:instrText xml:space="preserve"> PAGEREF _Toc430929839 \h </w:instrText>
+          <w:instrText xml:space="preserve"> PAGEREF _Toc468272106 \h </w:instrText>
         </w:r>
         <w:r>
           <w:rPr>
@@ -1748,7 +1761,7 @@
             <w:noProof/>
             <w:webHidden/>
           </w:rPr>
-          <w:t>3</w:t>
+          <w:t>5</w:t>
         </w:r>
         <w:r>
           <w:rPr>
@@ -1771,9 +1784,10 @@
           <w:noProof/>
           <w:sz w:val="22"/>
           <w:szCs w:val="22"/>
-        </w:rPr>
-      </w:pPr>
-      <w:hyperlink w:anchor="_Toc430929840" w:history="1">
+          <w:lang w:val="en-US" w:eastAsia="en-US"/>
+        </w:rPr>
+      </w:pPr>
+      <w:hyperlink w:anchor="_Toc468272107" w:history="1">
         <w:r>
           <w:rPr>
             <w:rStyle w:val="Hyperlink"/>
@@ -1787,6 +1801,7 @@
             <w:noProof/>
             <w:sz w:val="22"/>
             <w:szCs w:val="22"/>
+            <w:lang w:val="en-US" w:eastAsia="en-US"/>
           </w:rPr>
           <w:tab/>
         </w:r>
@@ -1795,7 +1810,7 @@
             <w:rStyle w:val="Hyperlink"/>
             <w:noProof/>
           </w:rPr>
-          <w:t>Anforderungen Feature n</w:t>
+          <w:t>Anforderungen Menüpunkt Mitglieder</w:t>
         </w:r>
         <w:r>
           <w:rPr>
@@ -1816,7 +1831,7 @@
             <w:noProof/>
             <w:webHidden/>
           </w:rPr>
-          <w:instrText xml:space="preserve"> PAGEREF _Toc430929840 \h </w:instrText>
+          <w:instrText xml:space="preserve"> PAGEREF _Toc468272107 \h </w:instrText>
         </w:r>
         <w:r>
           <w:rPr>
@@ -1836,7 +1851,7 @@
             <w:noProof/>
             <w:webHidden/>
           </w:rPr>
-          <w:t>3</w:t>
+          <w:t>5</w:t>
         </w:r>
         <w:r>
           <w:rPr>
@@ -1859,9 +1874,10 @@
           <w:noProof/>
           <w:sz w:val="22"/>
           <w:szCs w:val="22"/>
-        </w:rPr>
-      </w:pPr>
-      <w:hyperlink w:anchor="_Toc430929841" w:history="1">
+          <w:lang w:val="en-US" w:eastAsia="en-US"/>
+        </w:rPr>
+      </w:pPr>
+      <w:hyperlink w:anchor="_Toc468272108" w:history="1">
         <w:r>
           <w:rPr>
             <w:rStyle w:val="Hyperlink"/>
@@ -1875,6 +1891,7 @@
             <w:noProof/>
             <w:sz w:val="22"/>
             <w:szCs w:val="22"/>
+            <w:lang w:val="en-US" w:eastAsia="en-US"/>
           </w:rPr>
           <w:tab/>
         </w:r>
@@ -1883,6 +1900,276 @@
             <w:rStyle w:val="Hyperlink"/>
             <w:noProof/>
           </w:rPr>
+          <w:t>Anforderungen Menüpunkt News/Termine</w:t>
+        </w:r>
+        <w:r>
+          <w:rPr>
+            <w:noProof/>
+            <w:webHidden/>
+          </w:rPr>
+          <w:tab/>
+        </w:r>
+        <w:r>
+          <w:rPr>
+            <w:noProof/>
+            <w:webHidden/>
+          </w:rPr>
+          <w:fldChar w:fldCharType="begin"/>
+        </w:r>
+        <w:r>
+          <w:rPr>
+            <w:noProof/>
+            <w:webHidden/>
+          </w:rPr>
+          <w:instrText xml:space="preserve"> PAGEREF _Toc468272108 \h </w:instrText>
+        </w:r>
+        <w:r>
+          <w:rPr>
+            <w:noProof/>
+            <w:webHidden/>
+          </w:rPr>
+        </w:r>
+        <w:r>
+          <w:rPr>
+            <w:noProof/>
+            <w:webHidden/>
+          </w:rPr>
+          <w:fldChar w:fldCharType="separate"/>
+        </w:r>
+        <w:r>
+          <w:rPr>
+            <w:noProof/>
+            <w:webHidden/>
+          </w:rPr>
+          <w:t>5</w:t>
+        </w:r>
+        <w:r>
+          <w:rPr>
+            <w:noProof/>
+            <w:webHidden/>
+          </w:rPr>
+          <w:fldChar w:fldCharType="end"/>
+        </w:r>
+      </w:hyperlink>
+    </w:p>
+    <w:p>
+      <w:pPr>
+        <w:pStyle w:val="Verzeichnis2"/>
+        <w:tabs>
+          <w:tab w:val="left" w:pos="880"/>
+          <w:tab w:val="right" w:leader="dot" w:pos="9062"/>
+        </w:tabs>
+        <w:rPr>
+          <w:rFonts w:asciiTheme="minorHAnsi" w:eastAsiaTheme="minorEastAsia" w:hAnsiTheme="minorHAnsi" w:cstheme="minorBidi"/>
+          <w:noProof/>
+          <w:sz w:val="22"/>
+          <w:szCs w:val="22"/>
+          <w:lang w:val="en-US" w:eastAsia="en-US"/>
+        </w:rPr>
+      </w:pPr>
+      <w:hyperlink w:anchor="_Toc468272109" w:history="1">
+        <w:r>
+          <w:rPr>
+            <w:rStyle w:val="Hyperlink"/>
+            <w:noProof/>
+          </w:rPr>
+          <w:t>2.7</w:t>
+        </w:r>
+        <w:r>
+          <w:rPr>
+            <w:rFonts w:asciiTheme="minorHAnsi" w:eastAsiaTheme="minorEastAsia" w:hAnsiTheme="minorHAnsi" w:cstheme="minorBidi"/>
+            <w:noProof/>
+            <w:sz w:val="22"/>
+            <w:szCs w:val="22"/>
+            <w:lang w:val="en-US" w:eastAsia="en-US"/>
+          </w:rPr>
+          <w:tab/>
+        </w:r>
+        <w:r>
+          <w:rPr>
+            <w:rStyle w:val="Hyperlink"/>
+            <w:noProof/>
+          </w:rPr>
+          <w:t>Anforderungen Menüpunkt Persönliche Benachrichtigungen</w:t>
+        </w:r>
+        <w:r>
+          <w:rPr>
+            <w:noProof/>
+            <w:webHidden/>
+          </w:rPr>
+          <w:tab/>
+        </w:r>
+        <w:r>
+          <w:rPr>
+            <w:noProof/>
+            <w:webHidden/>
+          </w:rPr>
+          <w:fldChar w:fldCharType="begin"/>
+        </w:r>
+        <w:r>
+          <w:rPr>
+            <w:noProof/>
+            <w:webHidden/>
+          </w:rPr>
+          <w:instrText xml:space="preserve"> PAGEREF _Toc468272109 \h </w:instrText>
+        </w:r>
+        <w:r>
+          <w:rPr>
+            <w:noProof/>
+            <w:webHidden/>
+          </w:rPr>
+        </w:r>
+        <w:r>
+          <w:rPr>
+            <w:noProof/>
+            <w:webHidden/>
+          </w:rPr>
+          <w:fldChar w:fldCharType="separate"/>
+        </w:r>
+        <w:r>
+          <w:rPr>
+            <w:noProof/>
+            <w:webHidden/>
+          </w:rPr>
+          <w:t>5</w:t>
+        </w:r>
+        <w:r>
+          <w:rPr>
+            <w:noProof/>
+            <w:webHidden/>
+          </w:rPr>
+          <w:fldChar w:fldCharType="end"/>
+        </w:r>
+      </w:hyperlink>
+    </w:p>
+    <w:p>
+      <w:pPr>
+        <w:pStyle w:val="Verzeichnis2"/>
+        <w:tabs>
+          <w:tab w:val="left" w:pos="880"/>
+          <w:tab w:val="right" w:leader="dot" w:pos="9062"/>
+        </w:tabs>
+        <w:rPr>
+          <w:rFonts w:asciiTheme="minorHAnsi" w:eastAsiaTheme="minorEastAsia" w:hAnsiTheme="minorHAnsi" w:cstheme="minorBidi"/>
+          <w:noProof/>
+          <w:sz w:val="22"/>
+          <w:szCs w:val="22"/>
+          <w:lang w:val="en-US" w:eastAsia="en-US"/>
+        </w:rPr>
+      </w:pPr>
+      <w:hyperlink w:anchor="_Toc468272110" w:history="1">
+        <w:r>
+          <w:rPr>
+            <w:rStyle w:val="Hyperlink"/>
+            <w:noProof/>
+          </w:rPr>
+          <w:t>2.8</w:t>
+        </w:r>
+        <w:r>
+          <w:rPr>
+            <w:rFonts w:asciiTheme="minorHAnsi" w:eastAsiaTheme="minorEastAsia" w:hAnsiTheme="minorHAnsi" w:cstheme="minorBidi"/>
+            <w:noProof/>
+            <w:sz w:val="22"/>
+            <w:szCs w:val="22"/>
+            <w:lang w:val="en-US" w:eastAsia="en-US"/>
+          </w:rPr>
+          <w:tab/>
+        </w:r>
+        <w:r>
+          <w:rPr>
+            <w:rStyle w:val="Hyperlink"/>
+            <w:noProof/>
+          </w:rPr>
+          <w:t>Anforderungen Menüpunkt Adminbereich</w:t>
+        </w:r>
+        <w:r>
+          <w:rPr>
+            <w:noProof/>
+            <w:webHidden/>
+          </w:rPr>
+          <w:tab/>
+        </w:r>
+        <w:r>
+          <w:rPr>
+            <w:noProof/>
+            <w:webHidden/>
+          </w:rPr>
+          <w:fldChar w:fldCharType="begin"/>
+        </w:r>
+        <w:r>
+          <w:rPr>
+            <w:noProof/>
+            <w:webHidden/>
+          </w:rPr>
+          <w:instrText xml:space="preserve"> PAGEREF _Toc468272110 \h </w:instrText>
+        </w:r>
+        <w:r>
+          <w:rPr>
+            <w:noProof/>
+            <w:webHidden/>
+          </w:rPr>
+        </w:r>
+        <w:r>
+          <w:rPr>
+            <w:noProof/>
+            <w:webHidden/>
+          </w:rPr>
+          <w:fldChar w:fldCharType="separate"/>
+        </w:r>
+        <w:r>
+          <w:rPr>
+            <w:noProof/>
+            <w:webHidden/>
+          </w:rPr>
+          <w:t>5</w:t>
+        </w:r>
+        <w:r>
+          <w:rPr>
+            <w:noProof/>
+            <w:webHidden/>
+          </w:rPr>
+          <w:fldChar w:fldCharType="end"/>
+        </w:r>
+      </w:hyperlink>
+    </w:p>
+    <w:p>
+      <w:pPr>
+        <w:pStyle w:val="Verzeichnis2"/>
+        <w:tabs>
+          <w:tab w:val="left" w:pos="880"/>
+          <w:tab w:val="right" w:leader="dot" w:pos="9062"/>
+        </w:tabs>
+        <w:rPr>
+          <w:rFonts w:asciiTheme="minorHAnsi" w:eastAsiaTheme="minorEastAsia" w:hAnsiTheme="minorHAnsi" w:cstheme="minorBidi"/>
+          <w:noProof/>
+          <w:sz w:val="22"/>
+          <w:szCs w:val="22"/>
+          <w:lang w:val="en-US" w:eastAsia="en-US"/>
+        </w:rPr>
+      </w:pPr>
+      <w:hyperlink w:anchor="_Toc468272111" w:history="1">
+        <w:r>
+          <w:rPr>
+            <w:rStyle w:val="Hyperlink"/>
+            <w:noProof/>
+          </w:rPr>
+          <w:t>2.9</w:t>
+        </w:r>
+        <w:r>
+          <w:rPr>
+            <w:rFonts w:asciiTheme="minorHAnsi" w:eastAsiaTheme="minorEastAsia" w:hAnsiTheme="minorHAnsi" w:cstheme="minorBidi"/>
+            <w:noProof/>
+            <w:sz w:val="22"/>
+            <w:szCs w:val="22"/>
+            <w:lang w:val="en-US" w:eastAsia="en-US"/>
+          </w:rPr>
+          <w:tab/>
+        </w:r>
+        <w:r>
+          <w:rPr>
+            <w:rStyle w:val="Hyperlink"/>
+            <w:noProof/>
+          </w:rPr>
           <w:t>Nicht-funktionale Anforderungen</w:t>
         </w:r>
         <w:r>
@@ -1904,7 +2191,7 @@
             <w:noProof/>
             <w:webHidden/>
           </w:rPr>
-          <w:instrText xml:space="preserve"> PAGEREF _Toc430929841 \h </w:instrText>
+          <w:instrText xml:space="preserve"> PAGEREF _Toc468272111 \h </w:instrText>
         </w:r>
         <w:r>
           <w:rPr>
@@ -1924,7 +2211,7 @@
             <w:noProof/>
             <w:webHidden/>
           </w:rPr>
-          <w:t>3</w:t>
+          <w:t>6</w:t>
         </w:r>
         <w:r>
           <w:rPr>
@@ -1946,9 +2233,10 @@
           <w:noProof/>
           <w:sz w:val="22"/>
           <w:szCs w:val="22"/>
-        </w:rPr>
-      </w:pPr>
-      <w:hyperlink w:anchor="_Toc430929842" w:history="1">
+          <w:lang w:val="en-US" w:eastAsia="en-US"/>
+        </w:rPr>
+      </w:pPr>
+      <w:hyperlink w:anchor="_Toc468272112" w:history="1">
         <w:r>
           <w:rPr>
             <w:rStyle w:val="Hyperlink"/>
@@ -1975,7 +2263,7 @@
             <w:noProof/>
             <w:webHidden/>
           </w:rPr>
-          <w:instrText xml:space="preserve"> PAGEREF _Toc430929842 \h </w:instrText>
+          <w:instrText xml:space="preserve"> PAGEREF _Toc468272112 \h </w:instrText>
         </w:r>
         <w:r>
           <w:rPr>
@@ -1995,7 +2283,7 @@
             <w:noProof/>
             <w:webHidden/>
           </w:rPr>
-          <w:t>3</w:t>
+          <w:t>6</w:t>
         </w:r>
         <w:r>
           <w:rPr>
@@ -2014,15 +2302,16 @@
           <w:noProof/>
           <w:sz w:val="22"/>
           <w:szCs w:val="22"/>
-        </w:rPr>
-      </w:pPr>
-      <w:hyperlink w:anchor="_Toc430929843" w:history="1">
+          <w:lang w:val="en-US" w:eastAsia="en-US"/>
+        </w:rPr>
+      </w:pPr>
+      <w:hyperlink w:anchor="_Toc468272113" w:history="1">
         <w:r>
           <w:rPr>
             <w:rStyle w:val="Hyperlink"/>
             <w:noProof/>
           </w:rPr>
-          <w:t>2.6.1</w:t>
+          <w:t>2.9.1</w:t>
         </w:r>
         <w:r>
           <w:rPr>
@@ -2030,6 +2319,7 @@
             <w:noProof/>
             <w:sz w:val="22"/>
             <w:szCs w:val="22"/>
+            <w:lang w:val="en-US" w:eastAsia="en-US"/>
           </w:rPr>
           <w:tab/>
         </w:r>
@@ -2059,7 +2349,7 @@
             <w:noProof/>
             <w:webHidden/>
           </w:rPr>
-          <w:instrText xml:space="preserve"> PAGEREF _Toc430929843 \h </w:instrText>
+          <w:instrText xml:space="preserve"> PAGEREF _Toc468272113 \h </w:instrText>
         </w:r>
         <w:r>
           <w:rPr>
@@ -2079,7 +2369,7 @@
             <w:noProof/>
             <w:webHidden/>
           </w:rPr>
-          <w:t>4</w:t>
+          <w:t>6</w:t>
         </w:r>
         <w:r>
           <w:rPr>
@@ -2098,15 +2388,16 @@
           <w:noProof/>
           <w:sz w:val="22"/>
           <w:szCs w:val="22"/>
-        </w:rPr>
-      </w:pPr>
-      <w:hyperlink w:anchor="_Toc430929844" w:history="1">
+          <w:lang w:val="en-US" w:eastAsia="en-US"/>
+        </w:rPr>
+      </w:pPr>
+      <w:hyperlink w:anchor="_Toc468272114" w:history="1">
         <w:r>
           <w:rPr>
             <w:rStyle w:val="Hyperlink"/>
             <w:noProof/>
           </w:rPr>
-          <w:t>2.6.2</w:t>
+          <w:t>2.9.2</w:t>
         </w:r>
         <w:r>
           <w:rPr>
@@ -2114,6 +2405,7 @@
             <w:noProof/>
             <w:sz w:val="22"/>
             <w:szCs w:val="22"/>
+            <w:lang w:val="en-US" w:eastAsia="en-US"/>
           </w:rPr>
           <w:tab/>
         </w:r>
@@ -2143,7 +2435,7 @@
             <w:noProof/>
             <w:webHidden/>
           </w:rPr>
-          <w:instrText xml:space="preserve"> PAGEREF _Toc430929844 \h </w:instrText>
+          <w:instrText xml:space="preserve"> PAGEREF _Toc468272114 \h </w:instrText>
         </w:r>
         <w:r>
           <w:rPr>
@@ -2163,7 +2455,7 @@
             <w:noProof/>
             <w:webHidden/>
           </w:rPr>
-          <w:t>4</w:t>
+          <w:t>6</w:t>
         </w:r>
         <w:r>
           <w:rPr>
@@ -2186,22 +2478,22 @@
       <w:r>
         <w:br w:type="column"/>
       </w:r>
-      <w:bookmarkStart w:id="2" w:name="_Toc430929832"/>
+      <w:bookmarkStart w:id="3" w:name="_Toc468272099"/>
       <w:r>
         <w:lastRenderedPageBreak/>
         <w:t>Einleitung</w:t>
       </w:r>
-      <w:bookmarkEnd w:id="2"/>
+      <w:bookmarkEnd w:id="3"/>
     </w:p>
     <w:p>
       <w:pPr>
         <w:pStyle w:val="berschrift2"/>
       </w:pPr>
-      <w:bookmarkStart w:id="3" w:name="_Toc430929833"/>
+      <w:bookmarkStart w:id="4" w:name="_Toc468272100"/>
       <w:r>
         <w:t>Kern des Projektinhaltes</w:t>
       </w:r>
-      <w:bookmarkEnd w:id="3"/>
+      <w:bookmarkEnd w:id="4"/>
     </w:p>
     <w:p>
       <w:pPr>
@@ -2234,15 +2526,7 @@
         <w:t>Homepage)</w:t>
       </w:r>
       <w:r>
-        <w:t xml:space="preserve"> wird in Zukunft vom Kirchenchor </w:t>
-      </w:r>
-      <w:proofErr w:type="spellStart"/>
-      <w:r>
-        <w:t>Pollham</w:t>
-      </w:r>
-      <w:proofErr w:type="spellEnd"/>
-      <w:r>
-        <w:t xml:space="preserve"> sowie deren Besucher der Homepage verwendet.</w:t>
+        <w:t xml:space="preserve"> wird in Zukunft vom Kirchenchor Pollham sowie deren Besucher der Homepage verwendet.</w:t>
       </w:r>
     </w:p>
     <w:p>
@@ -2268,15 +2552,7 @@
         <w:t xml:space="preserve">Das Produkt wird, in erster Linie, </w:t>
       </w:r>
       <w:r>
-        <w:t xml:space="preserve">den Kirchenchor </w:t>
-      </w:r>
-      <w:proofErr w:type="spellStart"/>
-      <w:r>
-        <w:t>Pollham</w:t>
-      </w:r>
-      <w:proofErr w:type="spellEnd"/>
-      <w:r>
-        <w:t xml:space="preserve"> nach außen hinweg repräsentieren. Zudem kommen noch zahlreiche Feature</w:t>
+        <w:t>den Kirchenchor Pollham nach außen hinweg repräsentieren. Zudem kommen noch zahlreiche Feature</w:t>
       </w:r>
       <w:r>
         <w:t>s</w:t>
@@ -2360,11 +2636,11 @@
       <w:pPr>
         <w:pStyle w:val="berschrift2"/>
       </w:pPr>
-      <w:bookmarkStart w:id="4" w:name="_Toc430929834"/>
+      <w:bookmarkStart w:id="5" w:name="_Toc468272101"/>
       <w:r>
         <w:t>Zweck dieses Dokuments</w:t>
       </w:r>
-      <w:bookmarkEnd w:id="4"/>
+      <w:bookmarkEnd w:id="5"/>
     </w:p>
     <w:p>
       <w:pPr>
@@ -2398,21 +2674,12 @@
         </w:rPr>
         <w:t>“</w:t>
       </w:r>
-      <w:proofErr w:type="spellStart"/>
       <w:r>
         <w:rPr>
           <w:rFonts w:asciiTheme="minorHAnsi" w:hAnsiTheme="minorHAnsi"/>
           <w:sz w:val="22"/>
         </w:rPr>
-        <w:t>Froschauer</w:t>
-      </w:r>
-      <w:proofErr w:type="spellEnd"/>
-      <w:r>
-        <w:rPr>
-          <w:rFonts w:asciiTheme="minorHAnsi" w:hAnsiTheme="minorHAnsi"/>
-          <w:sz w:val="22"/>
-        </w:rPr>
-        <w:t xml:space="preserve"> Notenarchiv Homepage</w:t>
+        <w:t>Froschauer Notenarchiv Homepage</w:t>
       </w:r>
       <w:r>
         <w:rPr>
@@ -2434,7 +2701,7 @@
           <w:sz w:val="22"/>
           <w:szCs w:val="22"/>
         </w:rPr>
-        <w:t>zum gemeinsamen Abgleich zwischen Lieferant und Kunde,</w:t>
+        <w:t>zum gemeinsamen Abglei</w:t>
       </w:r>
       <w:r>
         <w:rPr>
@@ -2442,20 +2709,40 @@
           <w:sz w:val="22"/>
           <w:szCs w:val="22"/>
         </w:rPr>
-        <w:t xml:space="preserve"> ???</w:t>
-      </w:r>
-    </w:p>
-    <w:p/>
-    <w:p/>
+        <w:t>ch zwischen Lieferant(Projektteam) und Kunde</w:t>
+      </w:r>
+      <w:r>
+        <w:rPr>
+          <w:rFonts w:asciiTheme="minorHAnsi" w:hAnsiTheme="minorHAnsi"/>
+          <w:sz w:val="22"/>
+          <w:szCs w:val="22"/>
+        </w:rPr>
+        <w:t>(Wolfgang Froschauer)</w:t>
+      </w:r>
+      <w:r>
+        <w:rPr>
+          <w:rFonts w:asciiTheme="minorHAnsi" w:hAnsiTheme="minorHAnsi"/>
+          <w:sz w:val="22"/>
+          <w:szCs w:val="22"/>
+        </w:rPr>
+        <w:t>.</w:t>
+      </w:r>
+    </w:p>
+    <w:p>
+      <w:r>
+        <w:br w:type="page"/>
+      </w:r>
+    </w:p>
     <w:p>
       <w:pPr>
         <w:pStyle w:val="berschrift1"/>
       </w:pPr>
-      <w:bookmarkStart w:id="5" w:name="_Toc430929835"/>
-      <w:r>
+      <w:bookmarkStart w:id="6" w:name="_Toc468272102"/>
+      <w:r>
+        <w:lastRenderedPageBreak/>
         <w:t>Anforderungen</w:t>
       </w:r>
-      <w:bookmarkEnd w:id="5"/>
+      <w:bookmarkEnd w:id="6"/>
     </w:p>
     <w:p>
       <w:pPr>
@@ -2467,65 +2754,21 @@
         <w:rPr>
           <w:lang w:val="de-DE" w:eastAsia="de-DE"/>
         </w:rPr>
-        <w:t xml:space="preserve">Homepage für den Kirchenchor </w:t>
-      </w:r>
-      <w:proofErr w:type="spellStart"/>
-      <w:r>
-        <w:rPr>
-          <w:lang w:val="de-DE" w:eastAsia="de-DE"/>
-        </w:rPr>
-        <w:t>Pollham</w:t>
-      </w:r>
-      <w:proofErr w:type="spellEnd"/>
-      <w:r>
-        <w:rPr>
-          <w:lang w:val="de-DE" w:eastAsia="de-DE"/>
-        </w:rPr>
-        <w:t xml:space="preserve"> mit öffentlichem Teil für Websitebesucher und privaten Bereich für Chormitglieder. Verwalten von Google Diensten wie Kalender, Speicher,… . Administrator soll User, </w:t>
-      </w:r>
-      <w:proofErr w:type="spellStart"/>
-      <w:r>
-        <w:rPr>
-          <w:lang w:val="de-DE" w:eastAsia="de-DE"/>
-        </w:rPr>
-        <w:t>Googledienste</w:t>
-      </w:r>
-      <w:proofErr w:type="spellEnd"/>
-      <w:r>
-        <w:rPr>
-          <w:lang w:val="de-DE" w:eastAsia="de-DE"/>
-        </w:rPr>
-        <w:t xml:space="preserve"> und Inhalt der Website verwalten können.</w:t>
-      </w:r>
-    </w:p>
-    <w:p>
-      <w:pPr>
-        <w:rPr>
-          <w:lang w:val="de-DE" w:eastAsia="de-DE"/>
-        </w:rPr>
-      </w:pPr>
-    </w:p>
-    <w:p>
-      <w:pPr>
-        <w:rPr>
-          <w:lang w:val="de-DE" w:eastAsia="de-DE"/>
-        </w:rPr>
-      </w:pPr>
+        <w:t>Homepage für den Kirchenchor Pollham mit öffentlichem Teil für Websitebesucher und privaten Bereich für Chormitglieder. Verwalten von Google Diensten wie Kalender, Speicher,… . Administrator soll User, Googledienste und Inhalt der Website verwalten können.</w:t>
+      </w:r>
     </w:p>
     <w:p>
       <w:pPr>
         <w:pStyle w:val="berschrift2"/>
       </w:pPr>
-      <w:bookmarkStart w:id="6" w:name="_Toc430929836"/>
-      <w:proofErr w:type="spellStart"/>
-      <w:r>
-        <w:t>Use</w:t>
-      </w:r>
-      <w:proofErr w:type="spellEnd"/>
-      <w:r>
-        <w:t xml:space="preserve"> Cases</w:t>
-      </w:r>
-      <w:bookmarkEnd w:id="6"/>
+      <w:bookmarkStart w:id="7" w:name="_Toc468272103"/>
+      <w:r>
+        <w:t>Use Case</w:t>
+      </w:r>
+      <w:r>
+        <w:t xml:space="preserve"> Diagramm</w:t>
+      </w:r>
+      <w:bookmarkEnd w:id="7"/>
     </w:p>
     <w:p>
       <w:pPr>
@@ -2540,6 +2783,17 @@
         </w:rPr>
       </w:pPr>
       <w:r>
+        <w:rPr>
+          <w:noProof/>
+        </w:rPr>
+        <w:pict>
+          <v:shape id="_x0000_s1027" type="#_x0000_t75" style="position:absolute;margin-left:-4.1pt;margin-top:4.85pt;width:453pt;height:250.5pt;z-index:-251656704;mso-position-horizontal-relative:text;mso-position-vertical-relative:text;mso-width-relative:page;mso-height-relative:page" wrapcoords="-36 0 -36 21535 21600 21535 21600 0 -36 0">
+            <v:imagedata r:id="rId10" o:title="Use Case"/>
+            <w10:wrap type="tight"/>
+          </v:shape>
+        </w:pict>
+      </w:r>
+      <w:r>
         <w:br w:type="page"/>
       </w:r>
     </w:p>
@@ -2547,21 +2801,22 @@
       <w:pPr>
         <w:pStyle w:val="berschrift2"/>
       </w:pPr>
-      <w:bookmarkStart w:id="7" w:name="_Toc430929837"/>
+      <w:bookmarkStart w:id="8" w:name="_Toc468272104"/>
       <w:r>
         <w:lastRenderedPageBreak/>
         <w:t>Bildschirmmasken</w:t>
       </w:r>
-      <w:bookmarkStart w:id="8" w:name="_Toc430929838"/>
-      <w:bookmarkEnd w:id="7"/>
+      <w:bookmarkEnd w:id="8"/>
     </w:p>
     <w:p>
       <w:pPr>
         <w:pStyle w:val="berschrift2"/>
       </w:pPr>
+      <w:bookmarkStart w:id="9" w:name="_Toc468272105"/>
       <w:r>
         <w:t>Anforderungen Seitenaufbau</w:t>
       </w:r>
+      <w:bookmarkEnd w:id="9"/>
     </w:p>
     <w:p>
       <w:pPr>
@@ -2584,21 +2839,7 @@
         <w:rPr>
           <w:lang w:val="de-DE" w:eastAsia="de-DE"/>
         </w:rPr>
-        <w:t xml:space="preserve"> oben Button mit </w:t>
-      </w:r>
-      <w:proofErr w:type="spellStart"/>
-      <w:r>
-        <w:rPr>
-          <w:lang w:val="de-DE" w:eastAsia="de-DE"/>
-        </w:rPr>
-        <w:t>Loginfunktion</w:t>
-      </w:r>
-      <w:proofErr w:type="spellEnd"/>
-      <w:r>
-        <w:rPr>
-          <w:lang w:val="de-DE" w:eastAsia="de-DE"/>
-        </w:rPr>
-        <w:t xml:space="preserve"> (Weiterleitung auf Anmeldeseite)</w:t>
+        <w:t xml:space="preserve"> oben Button mit Loginfunktion (Weiterleitung auf Anmeldeseite)</w:t>
       </w:r>
     </w:p>
     <w:p>
@@ -2634,21 +2875,7 @@
         <w:rPr>
           <w:lang w:val="de-DE" w:eastAsia="de-DE"/>
         </w:rPr>
-        <w:t xml:space="preserve">Anschließend </w:t>
-      </w:r>
-      <w:proofErr w:type="spellStart"/>
-      <w:r>
-        <w:rPr>
-          <w:lang w:val="de-DE" w:eastAsia="de-DE"/>
-        </w:rPr>
-        <w:t>Slideshow</w:t>
-      </w:r>
-      <w:proofErr w:type="spellEnd"/>
-      <w:r>
-        <w:rPr>
-          <w:lang w:val="de-DE" w:eastAsia="de-DE"/>
-        </w:rPr>
-        <w:t xml:space="preserve"> mit Bildern des Chors</w:t>
+        <w:t>Anschließend Slideshow mit Bildern des Chors</w:t>
       </w:r>
     </w:p>
     <w:p>
@@ -2666,28 +2893,21 @@
         <w:rPr>
           <w:lang w:val="de-DE" w:eastAsia="de-DE"/>
         </w:rPr>
-        <w:t xml:space="preserve">Seitenaufbau ist für alle Menüpunkte gleich. Ausnahme Menüpunkte „Persönliche Benachrichtigungen“ und „Administration“. Bei diesen gibt es keine </w:t>
-      </w:r>
-      <w:proofErr w:type="spellStart"/>
-      <w:r>
-        <w:rPr>
-          <w:lang w:val="de-DE" w:eastAsia="de-DE"/>
-        </w:rPr>
-        <w:t>Slideshow</w:t>
-      </w:r>
-      <w:proofErr w:type="spellEnd"/>
+        <w:t>Seitenaufbau ist für alle Menüpunkte gleich. Ausnahme Menüpunkte „Persönliche Benachrichtigungen“ und „Administration“. Bei diesen gibt es keine Slideshow</w:t>
+      </w:r>
     </w:p>
     <w:p>
       <w:pPr>
         <w:pStyle w:val="berschrift2"/>
       </w:pPr>
+      <w:bookmarkStart w:id="10" w:name="_Toc468272106"/>
       <w:r>
         <w:t xml:space="preserve">Anforderungen </w:t>
       </w:r>
-      <w:bookmarkEnd w:id="8"/>
       <w:r>
         <w:t>Startseite</w:t>
       </w:r>
+      <w:bookmarkEnd w:id="10"/>
     </w:p>
     <w:p>
       <w:pPr>
@@ -2704,35 +2924,21 @@
         <w:rPr>
           <w:lang w:val="de-DE" w:eastAsia="de-DE"/>
         </w:rPr>
-        <w:t xml:space="preserve">Infos und Bilder über den Chor und Newsfeed mit öffentlichem </w:t>
-      </w:r>
-      <w:proofErr w:type="spellStart"/>
-      <w:r>
-        <w:rPr>
-          <w:lang w:val="de-DE" w:eastAsia="de-DE"/>
-        </w:rPr>
-        <w:t>Googlekalender</w:t>
-      </w:r>
-      <w:proofErr w:type="spellEnd"/>
-      <w:r>
-        <w:rPr>
-          <w:lang w:val="de-DE" w:eastAsia="de-DE"/>
-        </w:rPr>
-        <w:t xml:space="preserve"> (Verwaltet durch Administrator)</w:t>
+        <w:t>Infos und Bilder über den Chor und Newsfeed mit öffentlichem Googlekalender (Verwaltet durch Administrator)</w:t>
       </w:r>
     </w:p>
     <w:p>
       <w:pPr>
         <w:pStyle w:val="berschrift2"/>
       </w:pPr>
-      <w:bookmarkStart w:id="9" w:name="_Toc430929839"/>
+      <w:bookmarkStart w:id="11" w:name="_Toc468272107"/>
       <w:r>
         <w:t xml:space="preserve">Anforderungen </w:t>
       </w:r>
-      <w:bookmarkEnd w:id="9"/>
       <w:r>
         <w:t>Menüpunkt Mitglieder</w:t>
       </w:r>
+      <w:bookmarkEnd w:id="11"/>
     </w:p>
     <w:p>
       <w:pPr>
@@ -2756,14 +2962,14 @@
       <w:pPr>
         <w:pStyle w:val="berschrift2"/>
       </w:pPr>
-      <w:bookmarkStart w:id="10" w:name="_Toc430929840"/>
+      <w:bookmarkStart w:id="12" w:name="_Toc468272108"/>
       <w:r>
         <w:t xml:space="preserve">Anforderungen </w:t>
       </w:r>
-      <w:bookmarkEnd w:id="10"/>
       <w:r>
         <w:t>Menüpunkt News/Termine</w:t>
       </w:r>
+      <w:bookmarkEnd w:id="12"/>
     </w:p>
     <w:p>
       <w:pPr>
@@ -2798,24 +3004,18 @@
         <w:rPr>
           <w:lang w:val="de-DE" w:eastAsia="de-DE"/>
         </w:rPr>
-        <w:t xml:space="preserve">Anzeige öffentlicher Termine verwaltet durch </w:t>
-      </w:r>
-      <w:proofErr w:type="spellStart"/>
-      <w:r>
-        <w:rPr>
-          <w:lang w:val="de-DE" w:eastAsia="de-DE"/>
-        </w:rPr>
-        <w:t>Googlekalender</w:t>
-      </w:r>
-      <w:proofErr w:type="spellEnd"/>
+        <w:t>Anzeige öffentlicher Termine verwaltet durch Googlekalender</w:t>
+      </w:r>
     </w:p>
     <w:p>
       <w:pPr>
         <w:pStyle w:val="berschrift2"/>
       </w:pPr>
+      <w:bookmarkStart w:id="13" w:name="_Toc468272109"/>
       <w:r>
         <w:t>Anforderungen Menüpunkt Persönliche Benachrichtigungen</w:t>
       </w:r>
+      <w:bookmarkEnd w:id="13"/>
     </w:p>
     <w:p>
       <w:pPr>
@@ -2886,21 +3086,7 @@
         <w:rPr>
           <w:lang w:val="de-DE" w:eastAsia="de-DE"/>
         </w:rPr>
-        <w:t xml:space="preserve">Newsfeed mit privatem </w:t>
-      </w:r>
-      <w:proofErr w:type="spellStart"/>
-      <w:r>
-        <w:rPr>
-          <w:lang w:val="de-DE" w:eastAsia="de-DE"/>
-        </w:rPr>
-        <w:t>Googlekalender</w:t>
-      </w:r>
-      <w:proofErr w:type="spellEnd"/>
-      <w:r>
-        <w:rPr>
-          <w:lang w:val="de-DE" w:eastAsia="de-DE"/>
-        </w:rPr>
-        <w:t xml:space="preserve"> für Chormitglieder</w:t>
+        <w:t>Newsfeed mit privatem Googlekalender für Chormitglieder</w:t>
       </w:r>
     </w:p>
     <w:p>
@@ -2943,14 +3129,11 @@
       <w:pPr>
         <w:pStyle w:val="berschrift2"/>
       </w:pPr>
-      <w:r>
-        <w:t xml:space="preserve">Anforderungen Menüpunkt </w:t>
-      </w:r>
-      <w:proofErr w:type="spellStart"/>
-      <w:r>
-        <w:t>Adminbereich</w:t>
-      </w:r>
-      <w:proofErr w:type="spellEnd"/>
+      <w:bookmarkStart w:id="14" w:name="_Toc468272110"/>
+      <w:r>
+        <w:t>Anforderungen Menüpunkt Adminbereich</w:t>
+      </w:r>
+      <w:bookmarkEnd w:id="14"/>
     </w:p>
     <w:p>
       <w:pPr>
@@ -2963,8 +3146,6 @@
           <w:lang w:val="de-DE" w:eastAsia="de-DE"/>
         </w:rPr>
       </w:pPr>
-      <w:bookmarkStart w:id="11" w:name="_GoBack"/>
-      <w:bookmarkEnd w:id="11"/>
       <w:r>
         <w:rPr>
           <w:lang w:val="de-DE" w:eastAsia="de-DE"/>
@@ -3053,21 +3234,7 @@
         <w:rPr>
           <w:lang w:val="de-DE" w:eastAsia="de-DE"/>
         </w:rPr>
-        <w:t xml:space="preserve"> Bilder und Text tauschen, Bilder der </w:t>
-      </w:r>
-      <w:proofErr w:type="spellStart"/>
-      <w:r>
-        <w:rPr>
-          <w:lang w:val="de-DE" w:eastAsia="de-DE"/>
-        </w:rPr>
-        <w:t>Slideshow</w:t>
-      </w:r>
-      <w:proofErr w:type="spellEnd"/>
-      <w:r>
-        <w:rPr>
-          <w:lang w:val="de-DE" w:eastAsia="de-DE"/>
-        </w:rPr>
-        <w:t xml:space="preserve"> bearbeiten</w:t>
+        <w:t xml:space="preserve"> Bilder und Text tauschen, Bilder der Slideshow bearbeiten</w:t>
       </w:r>
     </w:p>
     <w:p>
@@ -3090,10 +3257,27 @@
     </w:p>
     <w:p>
       <w:pPr>
+        <w:rPr>
+          <w:rFonts w:ascii="Arial" w:eastAsia="Times New Roman" w:hAnsi="Arial" w:cs="Arial"/>
+          <w:b/>
+          <w:bCs/>
+          <w:iCs/>
+          <w:sz w:val="28"/>
+          <w:szCs w:val="28"/>
+          <w:lang w:val="de-DE" w:eastAsia="de-DE"/>
+        </w:rPr>
+      </w:pPr>
+      <w:r>
+        <w:br w:type="page"/>
+      </w:r>
+    </w:p>
+    <w:p>
+      <w:pPr>
         <w:pStyle w:val="berschrift2"/>
       </w:pPr>
-      <w:bookmarkStart w:id="12" w:name="_Toc430929841"/>
-      <w:r>
+      <w:bookmarkStart w:id="15" w:name="_Toc468272111"/>
+      <w:r>
+        <w:lastRenderedPageBreak/>
         <w:t>Nicht-</w:t>
       </w:r>
       <w:r>
@@ -3102,18 +3286,17 @@
       <w:r>
         <w:t xml:space="preserve"> Anforderungen</w:t>
       </w:r>
-      <w:bookmarkEnd w:id="12"/>
+      <w:bookmarkEnd w:id="15"/>
       <w:r>
         <w:t xml:space="preserve"> </w:t>
       </w:r>
     </w:p>
-    <w:p/>
-    <w:p/>
-    <w:p>
-      <w:r>
-        <w:lastRenderedPageBreak/>
-        <w:br w:type="page"/>
-      </w:r>
+    <w:p>
+      <w:pPr>
+        <w:rPr>
+          <w:lang w:val="de-DE" w:eastAsia="de-DE"/>
+        </w:rPr>
+      </w:pPr>
     </w:p>
     <w:p>
       <w:pPr>
@@ -3123,33 +3306,32 @@
           <w:numId w:val="0"/>
         </w:numPr>
       </w:pPr>
-      <w:bookmarkStart w:id="13" w:name="_Toc430929842"/>
-      <w:r>
-        <w:lastRenderedPageBreak/>
+      <w:bookmarkStart w:id="16" w:name="_Toc468272112"/>
+      <w:r>
         <w:t>Anhang</w:t>
       </w:r>
-      <w:bookmarkEnd w:id="13"/>
+      <w:bookmarkEnd w:id="16"/>
     </w:p>
     <w:p/>
     <w:p>
       <w:pPr>
         <w:pStyle w:val="berschrift3"/>
       </w:pPr>
-      <w:bookmarkStart w:id="14" w:name="_Toc430929843"/>
+      <w:bookmarkStart w:id="17" w:name="_Toc468272113"/>
       <w:r>
         <w:t>Fachbegriffe</w:t>
       </w:r>
-      <w:bookmarkEnd w:id="14"/>
+      <w:bookmarkEnd w:id="17"/>
     </w:p>
     <w:p>
       <w:pPr>
         <w:pStyle w:val="berschrift3"/>
       </w:pPr>
-      <w:bookmarkStart w:id="15" w:name="_Toc430929844"/>
+      <w:bookmarkStart w:id="18" w:name="_Toc468272114"/>
       <w:r>
         <w:t>Abkürzungen</w:t>
       </w:r>
-      <w:bookmarkEnd w:id="15"/>
+      <w:bookmarkEnd w:id="18"/>
     </w:p>
     <w:p/>
     <w:sectPr>
@@ -3163,7 +3345,7 @@
 </file>
 
 <file path=word/endnotes.xml><?xml version="1.0" encoding="utf-8"?>
-<w:endnotes xmlns:wpc="http://schemas.microsoft.com/office/word/2010/wordprocessingCanvas" xmlns:cx="http://schemas.microsoft.com/office/drawing/2014/chartex" xmlns:cx1="http://schemas.microsoft.com/office/drawing/2015/9/8/chartex" xmlns:cx2="http://schemas.microsoft.com/office/drawing/2015/10/21/chartex" xmlns:cx3="http://schemas.microsoft.com/office/drawing/2016/5/9/chartex" xmlns:cx4="http://schemas.microsoft.com/office/drawing/2016/5/10/chartex" xmlns:cx5="http://schemas.microsoft.com/office/drawing/2016/5/11/chartex" xmlns:mc="http://schemas.openxmlformats.org/markup-compatibility/2006" xmlns:o="urn:schemas-microsoft-com:office:office" xmlns:r="http://schemas.openxmlformats.org/officeDocument/2006/relationships" xmlns:m="http://schemas.openxmlformats.org/officeDocument/2006/math" xmlns:v="urn:schemas-microsoft-com:vml" xmlns:wp14="http://schemas.microsoft.com/office/word/2010/wordprocessingDrawing" xmlns:wp="http://schemas.openxmlformats.org/drawingml/2006/wordprocessingDrawing" xmlns:w10="urn:schemas-microsoft-com:office:word" xmlns:w="http://schemas.openxmlformats.org/wordprocessingml/2006/main" xmlns:w14="http://schemas.microsoft.com/office/word/2010/wordml" xmlns:w15="http://schemas.microsoft.com/office/word/2012/wordml" xmlns:w16se="http://schemas.microsoft.com/office/word/2015/wordml/symex" xmlns:wpg="http://schemas.microsoft.com/office/word/2010/wordprocessingGroup" xmlns:wpi="http://schemas.microsoft.com/office/word/2010/wordprocessingInk" xmlns:wne="http://schemas.microsoft.com/office/word/2006/wordml" xmlns:wps="http://schemas.microsoft.com/office/word/2010/wordprocessingShape" mc:Ignorable="w14 w15 w16se wp14">
+<w:endnotes xmlns:wpc="http://schemas.microsoft.com/office/word/2010/wordprocessingCanvas" xmlns:mc="http://schemas.openxmlformats.org/markup-compatibility/2006" xmlns:o="urn:schemas-microsoft-com:office:office" xmlns:r="http://schemas.openxmlformats.org/officeDocument/2006/relationships" xmlns:m="http://schemas.openxmlformats.org/officeDocument/2006/math" xmlns:v="urn:schemas-microsoft-com:vml" xmlns:wp14="http://schemas.microsoft.com/office/word/2010/wordprocessingDrawing" xmlns:wp="http://schemas.openxmlformats.org/drawingml/2006/wordprocessingDrawing" xmlns:w10="urn:schemas-microsoft-com:office:word" xmlns:w="http://schemas.openxmlformats.org/wordprocessingml/2006/main" xmlns:w14="http://schemas.microsoft.com/office/word/2010/wordml" xmlns:wpg="http://schemas.microsoft.com/office/word/2010/wordprocessingGroup" xmlns:wpi="http://schemas.microsoft.com/office/word/2010/wordprocessingInk" xmlns:wne="http://schemas.microsoft.com/office/word/2006/wordml" xmlns:wps="http://schemas.microsoft.com/office/word/2010/wordprocessingShape" mc:Ignorable="w14 wp14">
   <w:endnote w:type="separator" w:id="-1">
     <w:p>
       <w:pPr>
@@ -3188,7 +3370,7 @@
 </file>
 
 <file path=word/footer1.xml><?xml version="1.0" encoding="utf-8"?>
-<w:ftr xmlns:wpc="http://schemas.microsoft.com/office/word/2010/wordprocessingCanvas" xmlns:cx="http://schemas.microsoft.com/office/drawing/2014/chartex" xmlns:cx1="http://schemas.microsoft.com/office/drawing/2015/9/8/chartex" xmlns:cx2="http://schemas.microsoft.com/office/drawing/2015/10/21/chartex" xmlns:cx3="http://schemas.microsoft.com/office/drawing/2016/5/9/chartex" xmlns:cx4="http://schemas.microsoft.com/office/drawing/2016/5/10/chartex" xmlns:cx5="http://schemas.microsoft.com/office/drawing/2016/5/11/chartex" xmlns:mc="http://schemas.openxmlformats.org/markup-compatibility/2006" xmlns:o="urn:schemas-microsoft-com:office:office" xmlns:r="http://schemas.openxmlformats.org/officeDocument/2006/relationships" xmlns:m="http://schemas.openxmlformats.org/officeDocument/2006/math" xmlns:v="urn:schemas-microsoft-com:vml" xmlns:wp14="http://schemas.microsoft.com/office/word/2010/wordprocessingDrawing" xmlns:wp="http://schemas.openxmlformats.org/drawingml/2006/wordprocessingDrawing" xmlns:w10="urn:schemas-microsoft-com:office:word" xmlns:w="http://schemas.openxmlformats.org/wordprocessingml/2006/main" xmlns:w14="http://schemas.microsoft.com/office/word/2010/wordml" xmlns:w15="http://schemas.microsoft.com/office/word/2012/wordml" xmlns:w16se="http://schemas.microsoft.com/office/word/2015/wordml/symex" xmlns:wpg="http://schemas.microsoft.com/office/word/2010/wordprocessingGroup" xmlns:wpi="http://schemas.microsoft.com/office/word/2010/wordprocessingInk" xmlns:wne="http://schemas.microsoft.com/office/word/2006/wordml" xmlns:wps="http://schemas.microsoft.com/office/word/2010/wordprocessingShape" mc:Ignorable="w14 w15 w16se wp14">
+<w:ftr xmlns:wpc="http://schemas.microsoft.com/office/word/2010/wordprocessingCanvas" xmlns:mc="http://schemas.openxmlformats.org/markup-compatibility/2006" xmlns:o="urn:schemas-microsoft-com:office:office" xmlns:r="http://schemas.openxmlformats.org/officeDocument/2006/relationships" xmlns:m="http://schemas.openxmlformats.org/officeDocument/2006/math" xmlns:v="urn:schemas-microsoft-com:vml" xmlns:wp14="http://schemas.microsoft.com/office/word/2010/wordprocessingDrawing" xmlns:wp="http://schemas.openxmlformats.org/drawingml/2006/wordprocessingDrawing" xmlns:w10="urn:schemas-microsoft-com:office:word" xmlns:w="http://schemas.openxmlformats.org/wordprocessingml/2006/main" xmlns:w14="http://schemas.microsoft.com/office/word/2010/wordml" xmlns:wpg="http://schemas.microsoft.com/office/word/2010/wordprocessingGroup" xmlns:wpi="http://schemas.microsoft.com/office/word/2010/wordprocessingInk" xmlns:wne="http://schemas.microsoft.com/office/word/2006/wordml" xmlns:wps="http://schemas.microsoft.com/office/word/2010/wordprocessingShape" mc:Ignorable="w14 wp14">
   <w:tbl>
     <w:tblPr>
       <w:tblW w:w="0" w:type="auto"/>
@@ -3235,19 +3417,11 @@
               <w:sz w:val="18"/>
             </w:rPr>
           </w:pPr>
-          <w:proofErr w:type="spellStart"/>
           <w:r>
             <w:rPr>
               <w:sz w:val="18"/>
             </w:rPr>
-            <w:t>Froschauer</w:t>
-          </w:r>
-          <w:proofErr w:type="spellEnd"/>
-          <w:r>
-            <w:rPr>
-              <w:sz w:val="18"/>
-            </w:rPr>
-            <w:t xml:space="preserve"> Notenarchiv Homepage</w:t>
+            <w:t>Froschauer Notenarchiv Homepage</w:t>
           </w:r>
         </w:p>
         <w:p>
@@ -3376,7 +3550,7 @@
             <w:rPr>
               <w:noProof/>
             </w:rPr>
-            <w:t>4</w:t>
+            <w:t>2</w:t>
           </w:r>
           <w:r>
             <w:rPr>
@@ -3387,14 +3561,27 @@
           <w:r>
             <w:t xml:space="preserve"> / </w:t>
           </w:r>
-          <w:fldSimple w:instr=" NUMPAGES   \* MERGEFORMAT ">
-            <w:r>
-              <w:rPr>
-                <w:noProof/>
-              </w:rPr>
-              <w:t>6</w:t>
-            </w:r>
-          </w:fldSimple>
+          <w:r>
+            <w:fldChar w:fldCharType="begin"/>
+          </w:r>
+          <w:r>
+            <w:instrText xml:space="preserve"> NUMPAGES   \* MERGEFORMAT </w:instrText>
+          </w:r>
+          <w:r>
+            <w:fldChar w:fldCharType="separate"/>
+          </w:r>
+          <w:r>
+            <w:rPr>
+              <w:noProof/>
+            </w:rPr>
+            <w:t>6</w:t>
+          </w:r>
+          <w:r>
+            <w:rPr>
+              <w:noProof/>
+            </w:rPr>
+            <w:fldChar w:fldCharType="end"/>
+          </w:r>
         </w:p>
       </w:tc>
       <w:tc>
@@ -3409,20 +3596,33 @@
               <w:noProof/>
             </w:rPr>
           </w:pPr>
-          <w:fldSimple w:instr=" FILENAME   \* MERGEFORMAT ">
-            <w:r>
-              <w:rPr>
-                <w:noProof/>
-              </w:rPr>
-              <w:t>Spezifikation V0.1</w:t>
-            </w:r>
-            <w:r>
-              <w:rPr>
-                <w:noProof/>
-              </w:rPr>
-              <w:t>.docx</w:t>
-            </w:r>
-          </w:fldSimple>
+          <w:r>
+            <w:fldChar w:fldCharType="begin"/>
+          </w:r>
+          <w:r>
+            <w:instrText xml:space="preserve"> FILENAME   \* MERGEFORMAT </w:instrText>
+          </w:r>
+          <w:r>
+            <w:fldChar w:fldCharType="separate"/>
+          </w:r>
+          <w:r>
+            <w:rPr>
+              <w:noProof/>
+            </w:rPr>
+            <w:t>Spezifikation V0.1</w:t>
+          </w:r>
+          <w:r>
+            <w:rPr>
+              <w:noProof/>
+            </w:rPr>
+            <w:t>.docx</w:t>
+          </w:r>
+          <w:r>
+            <w:rPr>
+              <w:noProof/>
+            </w:rPr>
+            <w:fldChar w:fldCharType="end"/>
+          </w:r>
         </w:p>
       </w:tc>
     </w:tr>
@@ -3432,7 +3632,7 @@
 </file>
 
 <file path=word/footnotes.xml><?xml version="1.0" encoding="utf-8"?>
-<w:footnotes xmlns:wpc="http://schemas.microsoft.com/office/word/2010/wordprocessingCanvas" xmlns:cx="http://schemas.microsoft.com/office/drawing/2014/chartex" xmlns:cx1="http://schemas.microsoft.com/office/drawing/2015/9/8/chartex" xmlns:cx2="http://schemas.microsoft.com/office/drawing/2015/10/21/chartex" xmlns:cx3="http://schemas.microsoft.com/office/drawing/2016/5/9/chartex" xmlns:cx4="http://schemas.microsoft.com/office/drawing/2016/5/10/chartex" xmlns:cx5="http://schemas.microsoft.com/office/drawing/2016/5/11/chartex" xmlns:mc="http://schemas.openxmlformats.org/markup-compatibility/2006" xmlns:o="urn:schemas-microsoft-com:office:office" xmlns:r="http://schemas.openxmlformats.org/officeDocument/2006/relationships" xmlns:m="http://schemas.openxmlformats.org/officeDocument/2006/math" xmlns:v="urn:schemas-microsoft-com:vml" xmlns:wp14="http://schemas.microsoft.com/office/word/2010/wordprocessingDrawing" xmlns:wp="http://schemas.openxmlformats.org/drawingml/2006/wordprocessingDrawing" xmlns:w10="urn:schemas-microsoft-com:office:word" xmlns:w="http://schemas.openxmlformats.org/wordprocessingml/2006/main" xmlns:w14="http://schemas.microsoft.com/office/word/2010/wordml" xmlns:w15="http://schemas.microsoft.com/office/word/2012/wordml" xmlns:w16se="http://schemas.microsoft.com/office/word/2015/wordml/symex" xmlns:wpg="http://schemas.microsoft.com/office/word/2010/wordprocessingGroup" xmlns:wpi="http://schemas.microsoft.com/office/word/2010/wordprocessingInk" xmlns:wne="http://schemas.microsoft.com/office/word/2006/wordml" xmlns:wps="http://schemas.microsoft.com/office/word/2010/wordprocessingShape" mc:Ignorable="w14 w15 w16se wp14">
+<w:footnotes xmlns:wpc="http://schemas.microsoft.com/office/word/2010/wordprocessingCanvas" xmlns:mc="http://schemas.openxmlformats.org/markup-compatibility/2006" xmlns:o="urn:schemas-microsoft-com:office:office" xmlns:r="http://schemas.openxmlformats.org/officeDocument/2006/relationships" xmlns:m="http://schemas.openxmlformats.org/officeDocument/2006/math" xmlns:v="urn:schemas-microsoft-com:vml" xmlns:wp14="http://schemas.microsoft.com/office/word/2010/wordprocessingDrawing" xmlns:wp="http://schemas.openxmlformats.org/drawingml/2006/wordprocessingDrawing" xmlns:w10="urn:schemas-microsoft-com:office:word" xmlns:w="http://schemas.openxmlformats.org/wordprocessingml/2006/main" xmlns:w14="http://schemas.microsoft.com/office/word/2010/wordml" xmlns:wpg="http://schemas.microsoft.com/office/word/2010/wordprocessingGroup" xmlns:wpi="http://schemas.microsoft.com/office/word/2010/wordprocessingInk" xmlns:wne="http://schemas.microsoft.com/office/word/2006/wordml" xmlns:wps="http://schemas.microsoft.com/office/word/2010/wordprocessingShape" mc:Ignorable="w14 wp14">
   <w:footnote w:type="separator" w:id="-1">
     <w:p>
       <w:pPr>
@@ -3457,8 +3657,8 @@
 </file>
 
 <file path=word/numbering.xml><?xml version="1.0" encoding="utf-8"?>
-<w:numbering xmlns:wpc="http://schemas.microsoft.com/office/word/2010/wordprocessingCanvas" xmlns:cx="http://schemas.microsoft.com/office/drawing/2014/chartex" xmlns:cx1="http://schemas.microsoft.com/office/drawing/2015/9/8/chartex" xmlns:cx2="http://schemas.microsoft.com/office/drawing/2015/10/21/chartex" xmlns:cx3="http://schemas.microsoft.com/office/drawing/2016/5/9/chartex" xmlns:cx4="http://schemas.microsoft.com/office/drawing/2016/5/10/chartex" xmlns:cx5="http://schemas.microsoft.com/office/drawing/2016/5/11/chartex" xmlns:mc="http://schemas.openxmlformats.org/markup-compatibility/2006" xmlns:o="urn:schemas-microsoft-com:office:office" xmlns:r="http://schemas.openxmlformats.org/officeDocument/2006/relationships" xmlns:m="http://schemas.openxmlformats.org/officeDocument/2006/math" xmlns:v="urn:schemas-microsoft-com:vml" xmlns:wp14="http://schemas.microsoft.com/office/word/2010/wordprocessingDrawing" xmlns:wp="http://schemas.openxmlformats.org/drawingml/2006/wordprocessingDrawing" xmlns:w10="urn:schemas-microsoft-com:office:word" xmlns:w="http://schemas.openxmlformats.org/wordprocessingml/2006/main" xmlns:w14="http://schemas.microsoft.com/office/word/2010/wordml" xmlns:w15="http://schemas.microsoft.com/office/word/2012/wordml" xmlns:w16se="http://schemas.microsoft.com/office/word/2015/wordml/symex" xmlns:wpg="http://schemas.microsoft.com/office/word/2010/wordprocessingGroup" xmlns:wpi="http://schemas.microsoft.com/office/word/2010/wordprocessingInk" xmlns:wne="http://schemas.microsoft.com/office/word/2006/wordml" xmlns:wps="http://schemas.microsoft.com/office/word/2010/wordprocessingShape" mc:Ignorable="w14 w15 w16se wp14">
-  <w:abstractNum w:abstractNumId="0" w15:restartNumberingAfterBreak="0">
+<w:numbering xmlns:wpc="http://schemas.microsoft.com/office/word/2010/wordprocessingCanvas" xmlns:mc="http://schemas.openxmlformats.org/markup-compatibility/2006" xmlns:o="urn:schemas-microsoft-com:office:office" xmlns:r="http://schemas.openxmlformats.org/officeDocument/2006/relationships" xmlns:m="http://schemas.openxmlformats.org/officeDocument/2006/math" xmlns:v="urn:schemas-microsoft-com:vml" xmlns:wp14="http://schemas.microsoft.com/office/word/2010/wordprocessingDrawing" xmlns:wp="http://schemas.openxmlformats.org/drawingml/2006/wordprocessingDrawing" xmlns:w10="urn:schemas-microsoft-com:office:word" xmlns:w="http://schemas.openxmlformats.org/wordprocessingml/2006/main" xmlns:w14="http://schemas.microsoft.com/office/word/2010/wordml" xmlns:wpg="http://schemas.microsoft.com/office/word/2010/wordprocessingGroup" xmlns:wpi="http://schemas.microsoft.com/office/word/2010/wordprocessingInk" xmlns:wne="http://schemas.microsoft.com/office/word/2006/wordml" xmlns:wps="http://schemas.microsoft.com/office/word/2010/wordprocessingShape" mc:Ignorable="w14 wp14">
+  <w:abstractNum w:abstractNumId="0">
     <w:nsid w:val="10D56255"/>
     <w:multiLevelType w:val="hybridMultilevel"/>
     <w:tmpl w:val="45426986"/>
@@ -3571,7 +3771,7 @@
       </w:rPr>
     </w:lvl>
   </w:abstractNum>
-  <w:abstractNum w:abstractNumId="1" w15:restartNumberingAfterBreak="0">
+  <w:abstractNum w:abstractNumId="1">
     <w:nsid w:val="17B062BC"/>
     <w:multiLevelType w:val="hybridMultilevel"/>
     <w:tmpl w:val="280E09D2"/>
@@ -3684,7 +3884,7 @@
       </w:rPr>
     </w:lvl>
   </w:abstractNum>
-  <w:abstractNum w:abstractNumId="2" w15:restartNumberingAfterBreak="0">
+  <w:abstractNum w:abstractNumId="2">
     <w:nsid w:val="383B685F"/>
     <w:multiLevelType w:val="hybridMultilevel"/>
     <w:tmpl w:val="A5FA0442"/>
@@ -3797,7 +3997,7 @@
       </w:rPr>
     </w:lvl>
   </w:abstractNum>
-  <w:abstractNum w:abstractNumId="3" w15:restartNumberingAfterBreak="0">
+  <w:abstractNum w:abstractNumId="3">
     <w:nsid w:val="402D3517"/>
     <w:multiLevelType w:val="hybridMultilevel"/>
     <w:tmpl w:val="E38AAD02"/>
@@ -3910,7 +4110,7 @@
       </w:rPr>
     </w:lvl>
   </w:abstractNum>
-  <w:abstractNum w:abstractNumId="4" w15:restartNumberingAfterBreak="0">
+  <w:abstractNum w:abstractNumId="4">
     <w:nsid w:val="492D0CD6"/>
     <w:multiLevelType w:val="hybridMultilevel"/>
     <w:tmpl w:val="3E2C9F12"/>
@@ -4023,7 +4223,7 @@
       </w:rPr>
     </w:lvl>
   </w:abstractNum>
-  <w:abstractNum w:abstractNumId="5" w15:restartNumberingAfterBreak="0">
+  <w:abstractNum w:abstractNumId="5">
     <w:nsid w:val="59821C2F"/>
     <w:multiLevelType w:val="hybridMultilevel"/>
     <w:tmpl w:val="E81073D4"/>
@@ -4109,7 +4309,7 @@
       </w:pPr>
     </w:lvl>
   </w:abstractNum>
-  <w:abstractNum w:abstractNumId="6" w15:restartNumberingAfterBreak="0">
+  <w:abstractNum w:abstractNumId="6">
     <w:nsid w:val="5F601D82"/>
     <w:multiLevelType w:val="multilevel"/>
     <w:tmpl w:val="C2ACD17A"/>
@@ -4181,7 +4381,7 @@
       <w:lvlJc w:val="left"/>
     </w:lvl>
   </w:abstractNum>
-  <w:abstractNum w:abstractNumId="7" w15:restartNumberingAfterBreak="0">
+  <w:abstractNum w:abstractNumId="7">
     <w:nsid w:val="659439FA"/>
     <w:multiLevelType w:val="hybridMultilevel"/>
     <w:tmpl w:val="E1D06B44"/>
@@ -4322,7 +4522,7 @@
 </file>
 
 <file path=word/styles.xml><?xml version="1.0" encoding="utf-8"?>
-<w:styles xmlns:mc="http://schemas.openxmlformats.org/markup-compatibility/2006" xmlns:r="http://schemas.openxmlformats.org/officeDocument/2006/relationships" xmlns:w="http://schemas.openxmlformats.org/wordprocessingml/2006/main" xmlns:w14="http://schemas.microsoft.com/office/word/2010/wordml" xmlns:w15="http://schemas.microsoft.com/office/word/2012/wordml" xmlns:w16se="http://schemas.microsoft.com/office/word/2015/wordml/symex" mc:Ignorable="w14 w15 w16se">
+<w:styles xmlns:mc="http://schemas.openxmlformats.org/markup-compatibility/2006" xmlns:r="http://schemas.openxmlformats.org/officeDocument/2006/relationships" xmlns:w="http://schemas.openxmlformats.org/wordprocessingml/2006/main" xmlns:w14="http://schemas.microsoft.com/office/word/2010/wordml" mc:Ignorable="w14">
   <w:docDefaults>
     <w:rPrDefault>
       <w:rPr>
@@ -4338,381 +4538,144 @@
       </w:pPr>
     </w:pPrDefault>
   </w:docDefaults>
-  <w:latentStyles w:defLockedState="0" w:defUIPriority="99" w:defSemiHidden="0" w:defUnhideWhenUsed="0" w:defQFormat="0" w:count="374">
-    <w:lsdException w:name="Normal" w:uiPriority="0" w:qFormat="1"/>
-    <w:lsdException w:name="heading 1" w:uiPriority="0" w:qFormat="1"/>
-    <w:lsdException w:name="heading 2" w:semiHidden="1" w:uiPriority="0" w:unhideWhenUsed="1" w:qFormat="1"/>
-    <w:lsdException w:name="heading 3" w:semiHidden="1" w:uiPriority="0" w:unhideWhenUsed="1" w:qFormat="1"/>
-    <w:lsdException w:name="heading 4" w:semiHidden="1" w:uiPriority="9" w:unhideWhenUsed="1" w:qFormat="1"/>
-    <w:lsdException w:name="heading 5" w:semiHidden="1" w:uiPriority="0" w:unhideWhenUsed="1" w:qFormat="1"/>
-    <w:lsdException w:name="heading 6" w:semiHidden="1" w:uiPriority="9" w:unhideWhenUsed="1" w:qFormat="1"/>
-    <w:lsdException w:name="heading 7" w:semiHidden="1" w:uiPriority="9" w:unhideWhenUsed="1" w:qFormat="1"/>
-    <w:lsdException w:name="heading 8" w:semiHidden="1" w:uiPriority="9" w:unhideWhenUsed="1" w:qFormat="1"/>
-    <w:lsdException w:name="heading 9" w:semiHidden="1" w:uiPriority="9" w:unhideWhenUsed="1" w:qFormat="1"/>
-    <w:lsdException w:name="index 1" w:semiHidden="1" w:unhideWhenUsed="1"/>
-    <w:lsdException w:name="index 2" w:semiHidden="1" w:unhideWhenUsed="1"/>
-    <w:lsdException w:name="index 3" w:semiHidden="1" w:unhideWhenUsed="1"/>
-    <w:lsdException w:name="index 4" w:semiHidden="1" w:unhideWhenUsed="1"/>
-    <w:lsdException w:name="index 5" w:semiHidden="1" w:unhideWhenUsed="1"/>
-    <w:lsdException w:name="index 6" w:semiHidden="1" w:unhideWhenUsed="1"/>
-    <w:lsdException w:name="index 7" w:semiHidden="1" w:unhideWhenUsed="1"/>
-    <w:lsdException w:name="index 8" w:semiHidden="1" w:unhideWhenUsed="1"/>
-    <w:lsdException w:name="index 9" w:semiHidden="1" w:unhideWhenUsed="1"/>
-    <w:lsdException w:name="toc 1" w:semiHidden="1" w:uiPriority="39" w:unhideWhenUsed="1"/>
-    <w:lsdException w:name="toc 2" w:semiHidden="1" w:uiPriority="39" w:unhideWhenUsed="1"/>
-    <w:lsdException w:name="toc 3" w:semiHidden="1" w:uiPriority="39" w:unhideWhenUsed="1"/>
-    <w:lsdException w:name="toc 4" w:semiHidden="1" w:uiPriority="39" w:unhideWhenUsed="1"/>
-    <w:lsdException w:name="toc 5" w:semiHidden="1" w:uiPriority="39" w:unhideWhenUsed="1"/>
-    <w:lsdException w:name="toc 6" w:semiHidden="1" w:uiPriority="39" w:unhideWhenUsed="1"/>
-    <w:lsdException w:name="toc 7" w:semiHidden="1" w:uiPriority="39" w:unhideWhenUsed="1"/>
-    <w:lsdException w:name="toc 8" w:semiHidden="1" w:uiPriority="39" w:unhideWhenUsed="1"/>
-    <w:lsdException w:name="toc 9" w:semiHidden="1" w:uiPriority="39" w:unhideWhenUsed="1"/>
-    <w:lsdException w:name="Normal Indent" w:semiHidden="1" w:unhideWhenUsed="1"/>
-    <w:lsdException w:name="footnote text" w:semiHidden="1" w:unhideWhenUsed="1"/>
-    <w:lsdException w:name="annotation text" w:semiHidden="1" w:unhideWhenUsed="1"/>
-    <w:lsdException w:name="header" w:semiHidden="1" w:unhideWhenUsed="1"/>
-    <w:lsdException w:name="footer" w:semiHidden="1" w:unhideWhenUsed="1"/>
-    <w:lsdException w:name="index heading" w:semiHidden="1" w:unhideWhenUsed="1"/>
-    <w:lsdException w:name="caption" w:semiHidden="1" w:uiPriority="35" w:unhideWhenUsed="1" w:qFormat="1"/>
-    <w:lsdException w:name="table of figures" w:semiHidden="1" w:unhideWhenUsed="1"/>
-    <w:lsdException w:name="envelope address" w:semiHidden="1" w:unhideWhenUsed="1"/>
-    <w:lsdException w:name="envelope return" w:semiHidden="1" w:unhideWhenUsed="1"/>
-    <w:lsdException w:name="footnote reference" w:semiHidden="1" w:unhideWhenUsed="1"/>
-    <w:lsdException w:name="annotation reference" w:semiHidden="1" w:unhideWhenUsed="1"/>
-    <w:lsdException w:name="line number" w:semiHidden="1" w:unhideWhenUsed="1"/>
-    <w:lsdException w:name="page number" w:semiHidden="1" w:unhideWhenUsed="1"/>
-    <w:lsdException w:name="endnote reference" w:semiHidden="1" w:unhideWhenUsed="1"/>
-    <w:lsdException w:name="endnote text" w:semiHidden="1" w:unhideWhenUsed="1"/>
-    <w:lsdException w:name="table of authorities" w:semiHidden="1" w:unhideWhenUsed="1"/>
-    <w:lsdException w:name="macro" w:semiHidden="1" w:unhideWhenUsed="1"/>
-    <w:lsdException w:name="toa heading" w:semiHidden="1" w:unhideWhenUsed="1"/>
-    <w:lsdException w:name="List" w:semiHidden="1" w:unhideWhenUsed="1"/>
-    <w:lsdException w:name="List Bullet" w:semiHidden="1" w:unhideWhenUsed="1"/>
-    <w:lsdException w:name="List Number" w:semiHidden="1" w:unhideWhenUsed="1"/>
-    <w:lsdException w:name="List 2" w:semiHidden="1" w:unhideWhenUsed="1"/>
-    <w:lsdException w:name="List 3" w:semiHidden="1" w:unhideWhenUsed="1"/>
-    <w:lsdException w:name="List 4" w:semiHidden="1" w:unhideWhenUsed="1"/>
-    <w:lsdException w:name="List 5" w:semiHidden="1" w:unhideWhenUsed="1"/>
-    <w:lsdException w:name="List Bullet 2" w:semiHidden="1" w:unhideWhenUsed="1"/>
-    <w:lsdException w:name="List Bullet 3" w:semiHidden="1" w:unhideWhenUsed="1"/>
-    <w:lsdException w:name="List Bullet 4" w:semiHidden="1" w:unhideWhenUsed="1"/>
-    <w:lsdException w:name="List Bullet 5" w:semiHidden="1" w:unhideWhenUsed="1"/>
-    <w:lsdException w:name="List Number 2" w:semiHidden="1" w:unhideWhenUsed="1"/>
-    <w:lsdException w:name="List Number 3" w:semiHidden="1" w:unhideWhenUsed="1"/>
-    <w:lsdException w:name="List Number 4" w:semiHidden="1" w:unhideWhenUsed="1"/>
-    <w:lsdException w:name="List Number 5" w:semiHidden="1" w:unhideWhenUsed="1"/>
-    <w:lsdException w:name="Title" w:uiPriority="10" w:qFormat="1"/>
-    <w:lsdException w:name="Closing" w:semiHidden="1" w:unhideWhenUsed="1"/>
-    <w:lsdException w:name="Signature" w:semiHidden="1" w:unhideWhenUsed="1"/>
-    <w:lsdException w:name="Default Paragraph Font" w:semiHidden="1" w:uiPriority="1" w:unhideWhenUsed="1"/>
-    <w:lsdException w:name="Body Text" w:semiHidden="1" w:unhideWhenUsed="1"/>
-    <w:lsdException w:name="Body Text Indent" w:semiHidden="1" w:unhideWhenUsed="1"/>
-    <w:lsdException w:name="List Continue" w:semiHidden="1" w:unhideWhenUsed="1"/>
-    <w:lsdException w:name="List Continue 2" w:semiHidden="1" w:unhideWhenUsed="1"/>
-    <w:lsdException w:name="List Continue 3" w:semiHidden="1" w:unhideWhenUsed="1"/>
-    <w:lsdException w:name="List Continue 4" w:semiHidden="1" w:unhideWhenUsed="1"/>
-    <w:lsdException w:name="List Continue 5" w:semiHidden="1" w:unhideWhenUsed="1"/>
-    <w:lsdException w:name="Message Header" w:semiHidden="1" w:unhideWhenUsed="1"/>
-    <w:lsdException w:name="Subtitle" w:uiPriority="11" w:qFormat="1"/>
-    <w:lsdException w:name="Salutation" w:semiHidden="1" w:unhideWhenUsed="1"/>
-    <w:lsdException w:name="Date" w:semiHidden="1" w:unhideWhenUsed="1"/>
-    <w:lsdException w:name="Body Text First Indent" w:semiHidden="1" w:unhideWhenUsed="1"/>
-    <w:lsdException w:name="Body Text First Indent 2" w:semiHidden="1" w:unhideWhenUsed="1"/>
-    <w:lsdException w:name="Note Heading" w:semiHidden="1" w:unhideWhenUsed="1"/>
-    <w:lsdException w:name="Body Text 2" w:semiHidden="1" w:unhideWhenUsed="1"/>
-    <w:lsdException w:name="Body Text 3" w:semiHidden="1" w:unhideWhenUsed="1"/>
-    <w:lsdException w:name="Body Text Indent 2" w:semiHidden="1" w:unhideWhenUsed="1"/>
-    <w:lsdException w:name="Body Text Indent 3" w:semiHidden="1" w:unhideWhenUsed="1"/>
-    <w:lsdException w:name="Block Text" w:semiHidden="1" w:unhideWhenUsed="1"/>
-    <w:lsdException w:name="Hyperlink" w:semiHidden="1" w:unhideWhenUsed="1"/>
-    <w:lsdException w:name="FollowedHyperlink" w:semiHidden="1" w:unhideWhenUsed="1"/>
-    <w:lsdException w:name="Strong" w:uiPriority="22" w:qFormat="1"/>
-    <w:lsdException w:name="Emphasis" w:uiPriority="20" w:qFormat="1"/>
-    <w:lsdException w:name="Document Map" w:semiHidden="1" w:unhideWhenUsed="1"/>
-    <w:lsdException w:name="Plain Text" w:semiHidden="1" w:unhideWhenUsed="1"/>
-    <w:lsdException w:name="E-mail Signature" w:semiHidden="1" w:unhideWhenUsed="1"/>
-    <w:lsdException w:name="HTML Top of Form" w:semiHidden="1" w:unhideWhenUsed="1"/>
-    <w:lsdException w:name="HTML Bottom of Form" w:semiHidden="1" w:unhideWhenUsed="1"/>
-    <w:lsdException w:name="Normal (Web)" w:semiHidden="1" w:unhideWhenUsed="1"/>
-    <w:lsdException w:name="HTML Acronym" w:semiHidden="1" w:unhideWhenUsed="1"/>
-    <w:lsdException w:name="HTML Address" w:semiHidden="1" w:unhideWhenUsed="1"/>
-    <w:lsdException w:name="HTML Cite" w:semiHidden="1" w:unhideWhenUsed="1"/>
-    <w:lsdException w:name="HTML Code" w:semiHidden="1" w:unhideWhenUsed="1"/>
-    <w:lsdException w:name="HTML Definition" w:semiHidden="1" w:unhideWhenUsed="1"/>
-    <w:lsdException w:name="HTML Keyboard" w:semiHidden="1" w:unhideWhenUsed="1"/>
-    <w:lsdException w:name="HTML Preformatted" w:semiHidden="1" w:unhideWhenUsed="1"/>
-    <w:lsdException w:name="HTML Sample" w:semiHidden="1" w:unhideWhenUsed="1"/>
-    <w:lsdException w:name="HTML Typewriter" w:semiHidden="1" w:unhideWhenUsed="1"/>
-    <w:lsdException w:name="HTML Variable" w:semiHidden="1" w:unhideWhenUsed="1"/>
-    <w:lsdException w:name="Normal Table" w:semiHidden="1" w:unhideWhenUsed="1"/>
-    <w:lsdException w:name="annotation subject" w:semiHidden="1" w:unhideWhenUsed="1"/>
-    <w:lsdException w:name="No List" w:semiHidden="1" w:unhideWhenUsed="1"/>
-    <w:lsdException w:name="Outline List 1" w:semiHidden="1" w:unhideWhenUsed="1"/>
-    <w:lsdException w:name="Outline List 2" w:semiHidden="1" w:unhideWhenUsed="1"/>
-    <w:lsdException w:name="Outline List 3" w:semiHidden="1" w:unhideWhenUsed="1"/>
-    <w:lsdException w:name="Table Simple 1" w:semiHidden="1" w:unhideWhenUsed="1"/>
-    <w:lsdException w:name="Table Simple 2" w:semiHidden="1" w:unhideWhenUsed="1"/>
-    <w:lsdException w:name="Table Simple 3" w:semiHidden="1" w:unhideWhenUsed="1"/>
-    <w:lsdException w:name="Table Classic 1" w:semiHidden="1" w:unhideWhenUsed="1"/>
-    <w:lsdException w:name="Table Classic 2" w:semiHidden="1" w:unhideWhenUsed="1"/>
-    <w:lsdException w:name="Table Classic 3" w:semiHidden="1" w:unhideWhenUsed="1"/>
-    <w:lsdException w:name="Table Classic 4" w:semiHidden="1" w:unhideWhenUsed="1"/>
-    <w:lsdException w:name="Table Colorful 1" w:semiHidden="1" w:unhideWhenUsed="1"/>
-    <w:lsdException w:name="Table Colorful 2" w:semiHidden="1" w:unhideWhenUsed="1"/>
-    <w:lsdException w:name="Table Colorful 3" w:semiHidden="1" w:unhideWhenUsed="1"/>
-    <w:lsdException w:name="Table Columns 1" w:semiHidden="1" w:unhideWhenUsed="1"/>
-    <w:lsdException w:name="Table Columns 2" w:semiHidden="1" w:unhideWhenUsed="1"/>
-    <w:lsdException w:name="Table Columns 3" w:semiHidden="1" w:unhideWhenUsed="1"/>
-    <w:lsdException w:name="Table Columns 4" w:semiHidden="1" w:unhideWhenUsed="1"/>
-    <w:lsdException w:name="Table Columns 5" w:semiHidden="1" w:unhideWhenUsed="1"/>
-    <w:lsdException w:name="Table Grid 1" w:semiHidden="1" w:unhideWhenUsed="1"/>
-    <w:lsdException w:name="Table Grid 2" w:semiHidden="1" w:unhideWhenUsed="1"/>
-    <w:lsdException w:name="Table Grid 3" w:semiHidden="1" w:unhideWhenUsed="1"/>
-    <w:lsdException w:name="Table Grid 4" w:semiHidden="1" w:unhideWhenUsed="1"/>
-    <w:lsdException w:name="Table Grid 5" w:semiHidden="1" w:unhideWhenUsed="1"/>
-    <w:lsdException w:name="Table Grid 6" w:semiHidden="1" w:unhideWhenUsed="1"/>
-    <w:lsdException w:name="Table Grid 7" w:semiHidden="1" w:unhideWhenUsed="1"/>
-    <w:lsdException w:name="Table Grid 8" w:semiHidden="1" w:unhideWhenUsed="1"/>
-    <w:lsdException w:name="Table List 1" w:semiHidden="1" w:unhideWhenUsed="1"/>
-    <w:lsdException w:name="Table List 2" w:semiHidden="1" w:unhideWhenUsed="1"/>
-    <w:lsdException w:name="Table List 3" w:semiHidden="1" w:unhideWhenUsed="1"/>
-    <w:lsdException w:name="Table List 4" w:semiHidden="1" w:unhideWhenUsed="1"/>
-    <w:lsdException w:name="Table List 5" w:semiHidden="1" w:unhideWhenUsed="1"/>
-    <w:lsdException w:name="Table List 6" w:semiHidden="1" w:unhideWhenUsed="1"/>
-    <w:lsdException w:name="Table List 7" w:semiHidden="1" w:unhideWhenUsed="1"/>
-    <w:lsdException w:name="Table List 8" w:semiHidden="1" w:unhideWhenUsed="1"/>
-    <w:lsdException w:name="Table 3D effects 1" w:semiHidden="1" w:unhideWhenUsed="1"/>
-    <w:lsdException w:name="Table 3D effects 2" w:semiHidden="1" w:unhideWhenUsed="1"/>
-    <w:lsdException w:name="Table 3D effects 3" w:semiHidden="1" w:unhideWhenUsed="1"/>
-    <w:lsdException w:name="Table Contemporary" w:semiHidden="1" w:unhideWhenUsed="1"/>
-    <w:lsdException w:name="Table Elegant" w:semiHidden="1" w:unhideWhenUsed="1"/>
-    <w:lsdException w:name="Table Professional" w:semiHidden="1" w:unhideWhenUsed="1"/>
-    <w:lsdException w:name="Table Subtle 1" w:semiHidden="1" w:unhideWhenUsed="1"/>
-    <w:lsdException w:name="Table Subtle 2" w:semiHidden="1" w:unhideWhenUsed="1"/>
-    <w:lsdException w:name="Table Web 1" w:semiHidden="1" w:unhideWhenUsed="1"/>
-    <w:lsdException w:name="Table Web 2" w:semiHidden="1" w:unhideWhenUsed="1"/>
-    <w:lsdException w:name="Table Web 3" w:semiHidden="1" w:unhideWhenUsed="1"/>
-    <w:lsdException w:name="Balloon Text" w:semiHidden="1" w:unhideWhenUsed="1"/>
-    <w:lsdException w:name="Table Grid" w:semiHidden="1" w:uiPriority="59" w:unhideWhenUsed="1"/>
-    <w:lsdException w:name="Table Theme" w:semiHidden="1" w:unhideWhenUsed="1"/>
-    <w:lsdException w:name="Placeholder Text" w:semiHidden="1"/>
-    <w:lsdException w:name="No Spacing" w:uiPriority="1" w:qFormat="1"/>
-    <w:lsdException w:name="Light Shading" w:uiPriority="60"/>
-    <w:lsdException w:name="Light List" w:uiPriority="61"/>
-    <w:lsdException w:name="Light Grid" w:uiPriority="62"/>
-    <w:lsdException w:name="Medium Shading 1" w:uiPriority="63"/>
-    <w:lsdException w:name="Medium Shading 2" w:uiPriority="64"/>
-    <w:lsdException w:name="Medium List 1" w:uiPriority="65"/>
-    <w:lsdException w:name="Medium List 2" w:uiPriority="66"/>
-    <w:lsdException w:name="Medium Grid 1" w:uiPriority="67"/>
-    <w:lsdException w:name="Medium Grid 2" w:uiPriority="68"/>
-    <w:lsdException w:name="Medium Grid 3" w:uiPriority="69"/>
-    <w:lsdException w:name="Dark List" w:uiPriority="70"/>
-    <w:lsdException w:name="Colorful Shading" w:uiPriority="71"/>
-    <w:lsdException w:name="Colorful List" w:uiPriority="72"/>
-    <w:lsdException w:name="Colorful Grid" w:uiPriority="73"/>
-    <w:lsdException w:name="Light Shading Accent 1" w:uiPriority="60"/>
-    <w:lsdException w:name="Light List Accent 1" w:uiPriority="61"/>
-    <w:lsdException w:name="Light Grid Accent 1" w:uiPriority="62"/>
-    <w:lsdException w:name="Medium Shading 1 Accent 1" w:uiPriority="63"/>
-    <w:lsdException w:name="Medium Shading 2 Accent 1" w:uiPriority="64"/>
-    <w:lsdException w:name="Medium List 1 Accent 1" w:uiPriority="65"/>
-    <w:lsdException w:name="Revision" w:semiHidden="1"/>
-    <w:lsdException w:name="List Paragraph" w:uiPriority="34" w:qFormat="1"/>
-    <w:lsdException w:name="Quote" w:uiPriority="29" w:qFormat="1"/>
-    <w:lsdException w:name="Intense Quote" w:uiPriority="30" w:qFormat="1"/>
-    <w:lsdException w:name="Medium List 2 Accent 1" w:uiPriority="66"/>
-    <w:lsdException w:name="Medium Grid 1 Accent 1" w:uiPriority="67"/>
-    <w:lsdException w:name="Medium Grid 2 Accent 1" w:uiPriority="68"/>
-    <w:lsdException w:name="Medium Grid 3 Accent 1" w:uiPriority="69"/>
-    <w:lsdException w:name="Dark List Accent 1" w:uiPriority="70"/>
-    <w:lsdException w:name="Colorful Shading Accent 1" w:uiPriority="71"/>
-    <w:lsdException w:name="Colorful List Accent 1" w:uiPriority="72"/>
-    <w:lsdException w:name="Colorful Grid Accent 1" w:uiPriority="73"/>
-    <w:lsdException w:name="Light Shading Accent 2" w:uiPriority="60"/>
-    <w:lsdException w:name="Light List Accent 2" w:uiPriority="61"/>
-    <w:lsdException w:name="Light Grid Accent 2" w:uiPriority="62"/>
-    <w:lsdException w:name="Medium Shading 1 Accent 2" w:uiPriority="63"/>
-    <w:lsdException w:name="Medium Shading 2 Accent 2" w:uiPriority="64"/>
-    <w:lsdException w:name="Medium List 1 Accent 2" w:uiPriority="65"/>
-    <w:lsdException w:name="Medium List 2 Accent 2" w:uiPriority="66"/>
-    <w:lsdException w:name="Medium Grid 1 Accent 2" w:uiPriority="67"/>
-    <w:lsdException w:name="Medium Grid 2 Accent 2" w:uiPriority="68"/>
-    <w:lsdException w:name="Medium Grid 3 Accent 2" w:uiPriority="69"/>
-    <w:lsdException w:name="Dark List Accent 2" w:uiPriority="70"/>
-    <w:lsdException w:name="Colorful Shading Accent 2" w:uiPriority="71"/>
-    <w:lsdException w:name="Colorful List Accent 2" w:uiPriority="72"/>
-    <w:lsdException w:name="Colorful Grid Accent 2" w:uiPriority="73"/>
-    <w:lsdException w:name="Light Shading Accent 3" w:uiPriority="60"/>
-    <w:lsdException w:name="Light List Accent 3" w:uiPriority="61"/>
-    <w:lsdException w:name="Light Grid Accent 3" w:uiPriority="62"/>
-    <w:lsdException w:name="Medium Shading 1 Accent 3" w:uiPriority="63"/>
-    <w:lsdException w:name="Medium Shading 2 Accent 3" w:uiPriority="64"/>
-    <w:lsdException w:name="Medium List 1 Accent 3" w:uiPriority="65"/>
-    <w:lsdException w:name="Medium List 2 Accent 3" w:uiPriority="66"/>
-    <w:lsdException w:name="Medium Grid 1 Accent 3" w:uiPriority="67"/>
-    <w:lsdException w:name="Medium Grid 2 Accent 3" w:uiPriority="68"/>
-    <w:lsdException w:name="Medium Grid 3 Accent 3" w:uiPriority="69"/>
-    <w:lsdException w:name="Dark List Accent 3" w:uiPriority="70"/>
-    <w:lsdException w:name="Colorful Shading Accent 3" w:uiPriority="71"/>
-    <w:lsdException w:name="Colorful List Accent 3" w:uiPriority="72"/>
-    <w:lsdException w:name="Colorful Grid Accent 3" w:uiPriority="73"/>
-    <w:lsdException w:name="Light Shading Accent 4" w:uiPriority="60"/>
-    <w:lsdException w:name="Light List Accent 4" w:uiPriority="61"/>
-    <w:lsdException w:name="Light Grid Accent 4" w:uiPriority="62"/>
-    <w:lsdException w:name="Medium Shading 1 Accent 4" w:uiPriority="63"/>
-    <w:lsdException w:name="Medium Shading 2 Accent 4" w:uiPriority="64"/>
-    <w:lsdException w:name="Medium List 1 Accent 4" w:uiPriority="65"/>
-    <w:lsdException w:name="Medium List 2 Accent 4" w:uiPriority="66"/>
-    <w:lsdException w:name="Medium Grid 1 Accent 4" w:uiPriority="67"/>
-    <w:lsdException w:name="Medium Grid 2 Accent 4" w:uiPriority="68"/>
-    <w:lsdException w:name="Medium Grid 3 Accent 4" w:uiPriority="69"/>
-    <w:lsdException w:name="Dark List Accent 4" w:uiPriority="70"/>
-    <w:lsdException w:name="Colorful Shading Accent 4" w:uiPriority="71"/>
-    <w:lsdException w:name="Colorful List Accent 4" w:uiPriority="72"/>
-    <w:lsdException w:name="Colorful Grid Accent 4" w:uiPriority="73"/>
-    <w:lsdException w:name="Light Shading Accent 5" w:uiPriority="60"/>
-    <w:lsdException w:name="Light List Accent 5" w:uiPriority="61"/>
-    <w:lsdException w:name="Light Grid Accent 5" w:uiPriority="62"/>
-    <w:lsdException w:name="Medium Shading 1 Accent 5" w:uiPriority="63"/>
-    <w:lsdException w:name="Medium Shading 2 Accent 5" w:uiPriority="64"/>
-    <w:lsdException w:name="Medium List 1 Accent 5" w:uiPriority="65"/>
-    <w:lsdException w:name="Medium List 2 Accent 5" w:uiPriority="66"/>
-    <w:lsdException w:name="Medium Grid 1 Accent 5" w:uiPriority="67"/>
-    <w:lsdException w:name="Medium Grid 2 Accent 5" w:uiPriority="68"/>
-    <w:lsdException w:name="Medium Grid 3 Accent 5" w:uiPriority="69"/>
-    <w:lsdException w:name="Dark List Accent 5" w:uiPriority="70"/>
-    <w:lsdException w:name="Colorful Shading Accent 5" w:uiPriority="71"/>
-    <w:lsdException w:name="Colorful List Accent 5" w:uiPriority="72"/>
-    <w:lsdException w:name="Colorful Grid Accent 5" w:uiPriority="73"/>
-    <w:lsdException w:name="Light Shading Accent 6" w:uiPriority="60"/>
-    <w:lsdException w:name="Light List Accent 6" w:uiPriority="61"/>
-    <w:lsdException w:name="Light Grid Accent 6" w:uiPriority="62"/>
-    <w:lsdException w:name="Medium Shading 1 Accent 6" w:uiPriority="63"/>
-    <w:lsdException w:name="Medium Shading 2 Accent 6" w:uiPriority="64"/>
-    <w:lsdException w:name="Medium List 1 Accent 6" w:uiPriority="65"/>
-    <w:lsdException w:name="Medium List 2 Accent 6" w:uiPriority="66"/>
-    <w:lsdException w:name="Medium Grid 1 Accent 6" w:uiPriority="67"/>
-    <w:lsdException w:name="Medium Grid 2 Accent 6" w:uiPriority="68"/>
-    <w:lsdException w:name="Medium Grid 3 Accent 6" w:uiPriority="69"/>
-    <w:lsdException w:name="Dark List Accent 6" w:uiPriority="70"/>
-    <w:lsdException w:name="Colorful Shading Accent 6" w:uiPriority="71"/>
-    <w:lsdException w:name="Colorful List Accent 6" w:uiPriority="72"/>
-    <w:lsdException w:name="Colorful Grid Accent 6" w:uiPriority="73"/>
-    <w:lsdException w:name="Subtle Emphasis" w:uiPriority="19" w:qFormat="1"/>
-    <w:lsdException w:name="Intense Emphasis" w:uiPriority="21" w:qFormat="1"/>
-    <w:lsdException w:name="Subtle Reference" w:uiPriority="31" w:qFormat="1"/>
-    <w:lsdException w:name="Intense Reference" w:uiPriority="32" w:qFormat="1"/>
-    <w:lsdException w:name="Book Title" w:uiPriority="33" w:qFormat="1"/>
-    <w:lsdException w:name="Bibliography" w:semiHidden="1" w:uiPriority="37" w:unhideWhenUsed="1"/>
-    <w:lsdException w:name="TOC Heading" w:semiHidden="1" w:uiPriority="39" w:unhideWhenUsed="1" w:qFormat="1"/>
-    <w:lsdException w:name="Plain Table 1" w:uiPriority="41"/>
-    <w:lsdException w:name="Plain Table 2" w:uiPriority="42"/>
-    <w:lsdException w:name="Plain Table 3" w:uiPriority="43"/>
-    <w:lsdException w:name="Plain Table 4" w:uiPriority="44"/>
-    <w:lsdException w:name="Plain Table 5" w:uiPriority="45"/>
-    <w:lsdException w:name="Grid Table Light" w:uiPriority="40"/>
-    <w:lsdException w:name="Grid Table 1 Light" w:uiPriority="46"/>
-    <w:lsdException w:name="Grid Table 2" w:uiPriority="47"/>
-    <w:lsdException w:name="Grid Table 3" w:uiPriority="48"/>
-    <w:lsdException w:name="Grid Table 4" w:uiPriority="49"/>
-    <w:lsdException w:name="Grid Table 5 Dark" w:uiPriority="50"/>
-    <w:lsdException w:name="Grid Table 6 Colorful" w:uiPriority="51"/>
-    <w:lsdException w:name="Grid Table 7 Colorful" w:uiPriority="52"/>
-    <w:lsdException w:name="Grid Table 1 Light Accent 1" w:uiPriority="46"/>
-    <w:lsdException w:name="Grid Table 2 Accent 1" w:uiPriority="47"/>
-    <w:lsdException w:name="Grid Table 3 Accent 1" w:uiPriority="48"/>
-    <w:lsdException w:name="Grid Table 4 Accent 1" w:uiPriority="49"/>
-    <w:lsdException w:name="Grid Table 5 Dark Accent 1" w:uiPriority="50"/>
-    <w:lsdException w:name="Grid Table 6 Colorful Accent 1" w:uiPriority="51"/>
-    <w:lsdException w:name="Grid Table 7 Colorful Accent 1" w:uiPriority="52"/>
-    <w:lsdException w:name="Grid Table 1 Light Accent 2" w:uiPriority="46"/>
-    <w:lsdException w:name="Grid Table 2 Accent 2" w:uiPriority="47"/>
-    <w:lsdException w:name="Grid Table 3 Accent 2" w:uiPriority="48"/>
-    <w:lsdException w:name="Grid Table 4 Accent 2" w:uiPriority="49"/>
-    <w:lsdException w:name="Grid Table 5 Dark Accent 2" w:uiPriority="50"/>
-    <w:lsdException w:name="Grid Table 6 Colorful Accent 2" w:uiPriority="51"/>
-    <w:lsdException w:name="Grid Table 7 Colorful Accent 2" w:uiPriority="52"/>
-    <w:lsdException w:name="Grid Table 1 Light Accent 3" w:uiPriority="46"/>
-    <w:lsdException w:name="Grid Table 2 Accent 3" w:uiPriority="47"/>
-    <w:lsdException w:name="Grid Table 3 Accent 3" w:uiPriority="48"/>
-    <w:lsdException w:name="Grid Table 4 Accent 3" w:uiPriority="49"/>
-    <w:lsdException w:name="Grid Table 5 Dark Accent 3" w:uiPriority="50"/>
-    <w:lsdException w:name="Grid Table 6 Colorful Accent 3" w:uiPriority="51"/>
-    <w:lsdException w:name="Grid Table 7 Colorful Accent 3" w:uiPriority="52"/>
-    <w:lsdException w:name="Grid Table 1 Light Accent 4" w:uiPriority="46"/>
-    <w:lsdException w:name="Grid Table 2 Accent 4" w:uiPriority="47"/>
-    <w:lsdException w:name="Grid Table 3 Accent 4" w:uiPriority="48"/>
-    <w:lsdException w:name="Grid Table 4 Accent 4" w:uiPriority="49"/>
-    <w:lsdException w:name="Grid Table 5 Dark Accent 4" w:uiPriority="50"/>
-    <w:lsdException w:name="Grid Table 6 Colorful Accent 4" w:uiPriority="51"/>
-    <w:lsdException w:name="Grid Table 7 Colorful Accent 4" w:uiPriority="52"/>
-    <w:lsdException w:name="Grid Table 1 Light Accent 5" w:uiPriority="46"/>
-    <w:lsdException w:name="Grid Table 2 Accent 5" w:uiPriority="47"/>
-    <w:lsdException w:name="Grid Table 3 Accent 5" w:uiPriority="48"/>
-    <w:lsdException w:name="Grid Table 4 Accent 5" w:uiPriority="49"/>
-    <w:lsdException w:name="Grid Table 5 Dark Accent 5" w:uiPriority="50"/>
-    <w:lsdException w:name="Grid Table 6 Colorful Accent 5" w:uiPriority="51"/>
-    <w:lsdException w:name="Grid Table 7 Colorful Accent 5" w:uiPriority="52"/>
-    <w:lsdException w:name="Grid Table 1 Light Accent 6" w:uiPriority="46"/>
-    <w:lsdException w:name="Grid Table 2 Accent 6" w:uiPriority="47"/>
-    <w:lsdException w:name="Grid Table 3 Accent 6" w:uiPriority="48"/>
-    <w:lsdException w:name="Grid Table 4 Accent 6" w:uiPriority="49"/>
-    <w:lsdException w:name="Grid Table 5 Dark Accent 6" w:uiPriority="50"/>
-    <w:lsdException w:name="Grid Table 6 Colorful Accent 6" w:uiPriority="51"/>
-    <w:lsdException w:name="Grid Table 7 Colorful Accent 6" w:uiPriority="52"/>
-    <w:lsdException w:name="List Table 1 Light" w:uiPriority="46"/>
-    <w:lsdException w:name="List Table 2" w:uiPriority="47"/>
-    <w:lsdException w:name="List Table 3" w:uiPriority="48"/>
-    <w:lsdException w:name="List Table 4" w:uiPriority="49"/>
-    <w:lsdException w:name="List Table 5 Dark" w:uiPriority="50"/>
-    <w:lsdException w:name="List Table 6 Colorful" w:uiPriority="51"/>
-    <w:lsdException w:name="List Table 7 Colorful" w:uiPriority="52"/>
-    <w:lsdException w:name="List Table 1 Light Accent 1" w:uiPriority="46"/>
-    <w:lsdException w:name="List Table 2 Accent 1" w:uiPriority="47"/>
-    <w:lsdException w:name="List Table 3 Accent 1" w:uiPriority="48"/>
-    <w:lsdException w:name="List Table 4 Accent 1" w:uiPriority="49"/>
-    <w:lsdException w:name="List Table 5 Dark Accent 1" w:uiPriority="50"/>
-    <w:lsdException w:name="List Table 6 Colorful Accent 1" w:uiPriority="51"/>
-    <w:lsdException w:name="List Table 7 Colorful Accent 1" w:uiPriority="52"/>
-    <w:lsdException w:name="List Table 1 Light Accent 2" w:uiPriority="46"/>
-    <w:lsdException w:name="List Table 2 Accent 2" w:uiPriority="47"/>
-    <w:lsdException w:name="List Table 3 Accent 2" w:uiPriority="48"/>
-    <w:lsdException w:name="List Table 4 Accent 2" w:uiPriority="49"/>
-    <w:lsdException w:name="List Table 5 Dark Accent 2" w:uiPriority="50"/>
-    <w:lsdException w:name="List Table 6 Colorful Accent 2" w:uiPriority="51"/>
-    <w:lsdException w:name="List Table 7 Colorful Accent 2" w:uiPriority="52"/>
-    <w:lsdException w:name="List Table 1 Light Accent 3" w:uiPriority="46"/>
-    <w:lsdException w:name="List Table 2 Accent 3" w:uiPriority="47"/>
-    <w:lsdException w:name="List Table 3 Accent 3" w:uiPriority="48"/>
-    <w:lsdException w:name="List Table 4 Accent 3" w:uiPriority="49"/>
-    <w:lsdException w:name="List Table 5 Dark Accent 3" w:uiPriority="50"/>
-    <w:lsdException w:name="List Table 6 Colorful Accent 3" w:uiPriority="51"/>
-    <w:lsdException w:name="List Table 7 Colorful Accent 3" w:uiPriority="52"/>
-    <w:lsdException w:name="List Table 1 Light Accent 4" w:uiPriority="46"/>
-    <w:lsdException w:name="List Table 2 Accent 4" w:uiPriority="47"/>
-    <w:lsdException w:name="List Table 3 Accent 4" w:uiPriority="48"/>
-    <w:lsdException w:name="List Table 4 Accent 4" w:uiPriority="49"/>
-    <w:lsdException w:name="List Table 5 Dark Accent 4" w:uiPriority="50"/>
-    <w:lsdException w:name="List Table 6 Colorful Accent 4" w:uiPriority="51"/>
-    <w:lsdException w:name="List Table 7 Colorful Accent 4" w:uiPriority="52"/>
-    <w:lsdException w:name="List Table 1 Light Accent 5" w:uiPriority="46"/>
-    <w:lsdException w:name="List Table 2 Accent 5" w:uiPriority="47"/>
-    <w:lsdException w:name="List Table 3 Accent 5" w:uiPriority="48"/>
-    <w:lsdException w:name="List Table 4 Accent 5" w:uiPriority="49"/>
-    <w:lsdException w:name="List Table 5 Dark Accent 5" w:uiPriority="50"/>
-    <w:lsdException w:name="List Table 6 Colorful Accent 5" w:uiPriority="51"/>
-    <w:lsdException w:name="List Table 7 Colorful Accent 5" w:uiPriority="52"/>
-    <w:lsdException w:name="List Table 1 Light Accent 6" w:uiPriority="46"/>
-    <w:lsdException w:name="List Table 2 Accent 6" w:uiPriority="47"/>
-    <w:lsdException w:name="List Table 3 Accent 6" w:uiPriority="48"/>
-    <w:lsdException w:name="List Table 4 Accent 6" w:uiPriority="49"/>
-    <w:lsdException w:name="List Table 5 Dark Accent 6" w:uiPriority="50"/>
-    <w:lsdException w:name="List Table 6 Colorful Accent 6" w:uiPriority="51"/>
-    <w:lsdException w:name="List Table 7 Colorful Accent 6" w:uiPriority="52"/>
-    <w:lsdException w:name="Mention" w:semiHidden="1" w:unhideWhenUsed="1"/>
-    <w:lsdException w:name="Smart Hyperlink" w:semiHidden="1" w:unhideWhenUsed="1"/>
-    <w:lsdException w:name="Hashtag" w:semiHidden="1" w:unhideWhenUsed="1"/>
+  <w:latentStyles w:defLockedState="0" w:defUIPriority="99" w:defSemiHidden="1" w:defUnhideWhenUsed="1" w:defQFormat="0" w:count="267">
+    <w:lsdException w:name="Normal" w:semiHidden="0" w:uiPriority="0" w:unhideWhenUsed="0" w:qFormat="1"/>
+    <w:lsdException w:name="heading 1" w:semiHidden="0" w:uiPriority="0" w:unhideWhenUsed="0" w:qFormat="1"/>
+    <w:lsdException w:name="heading 2" w:uiPriority="0" w:qFormat="1"/>
+    <w:lsdException w:name="heading 3" w:uiPriority="0" w:qFormat="1"/>
+    <w:lsdException w:name="heading 4" w:uiPriority="9" w:qFormat="1"/>
+    <w:lsdException w:name="heading 5" w:uiPriority="0" w:qFormat="1"/>
+    <w:lsdException w:name="heading 6" w:uiPriority="9" w:qFormat="1"/>
+    <w:lsdException w:name="heading 7" w:uiPriority="9" w:qFormat="1"/>
+    <w:lsdException w:name="heading 8" w:uiPriority="9" w:qFormat="1"/>
+    <w:lsdException w:name="heading 9" w:uiPriority="9" w:qFormat="1"/>
+    <w:lsdException w:name="toc 1" w:uiPriority="39"/>
+    <w:lsdException w:name="toc 2" w:uiPriority="39"/>
+    <w:lsdException w:name="toc 3" w:uiPriority="39"/>
+    <w:lsdException w:name="toc 4" w:uiPriority="39"/>
+    <w:lsdException w:name="toc 5" w:uiPriority="39"/>
+    <w:lsdException w:name="toc 6" w:uiPriority="39"/>
+    <w:lsdException w:name="toc 7" w:uiPriority="39"/>
+    <w:lsdException w:name="toc 8" w:uiPriority="39"/>
+    <w:lsdException w:name="toc 9" w:uiPriority="39"/>
+    <w:lsdException w:name="caption" w:uiPriority="35" w:qFormat="1"/>
+    <w:lsdException w:name="Title" w:semiHidden="0" w:uiPriority="10" w:unhideWhenUsed="0" w:qFormat="1"/>
+    <w:lsdException w:name="Default Paragraph Font" w:uiPriority="1"/>
+    <w:lsdException w:name="Subtitle" w:semiHidden="0" w:uiPriority="11" w:unhideWhenUsed="0" w:qFormat="1"/>
+    <w:lsdException w:name="Strong" w:semiHidden="0" w:uiPriority="22" w:unhideWhenUsed="0" w:qFormat="1"/>
+    <w:lsdException w:name="Emphasis" w:semiHidden="0" w:uiPriority="20" w:unhideWhenUsed="0" w:qFormat="1"/>
+    <w:lsdException w:name="Table Grid" w:uiPriority="59"/>
+    <w:lsdException w:name="Placeholder Text" w:unhideWhenUsed="0"/>
+    <w:lsdException w:name="No Spacing" w:semiHidden="0" w:uiPriority="1" w:unhideWhenUsed="0" w:qFormat="1"/>
+    <w:lsdException w:name="Light Shading" w:semiHidden="0" w:uiPriority="60" w:unhideWhenUsed="0"/>
+    <w:lsdException w:name="Light List" w:semiHidden="0" w:uiPriority="61" w:unhideWhenUsed="0"/>
+    <w:lsdException w:name="Light Grid" w:semiHidden="0" w:uiPriority="62" w:unhideWhenUsed="0"/>
+    <w:lsdException w:name="Medium Shading 1" w:semiHidden="0" w:uiPriority="63" w:unhideWhenUsed="0"/>
+    <w:lsdException w:name="Medium Shading 2" w:semiHidden="0" w:uiPriority="64" w:unhideWhenUsed="0"/>
+    <w:lsdException w:name="Medium List 1" w:semiHidden="0" w:uiPriority="65" w:unhideWhenUsed="0"/>
+    <w:lsdException w:name="Medium List 2" w:semiHidden="0" w:uiPriority="66" w:unhideWhenUsed="0"/>
+    <w:lsdException w:name="Medium Grid 1" w:semiHidden="0" w:uiPriority="67" w:unhideWhenUsed="0"/>
+    <w:lsdException w:name="Medium Grid 2" w:semiHidden="0" w:uiPriority="68" w:unhideWhenUsed="0"/>
+    <w:lsdException w:name="Medium Grid 3" w:semiHidden="0" w:uiPriority="69" w:unhideWhenUsed="0"/>
+    <w:lsdException w:name="Dark List" w:semiHidden="0" w:uiPriority="70" w:unhideWhenUsed="0"/>
+    <w:lsdException w:name="Colorful Shading" w:semiHidden="0" w:uiPriority="71" w:unhideWhenUsed="0"/>
+    <w:lsdException w:name="Colorful List" w:semiHidden="0" w:uiPriority="72" w:unhideWhenUsed="0"/>
+    <w:lsdException w:name="Colorful Grid" w:semiHidden="0" w:uiPriority="73" w:unhideWhenUsed="0"/>
+    <w:lsdException w:name="Light Shading Accent 1" w:semiHidden="0" w:uiPriority="60" w:unhideWhenUsed="0"/>
+    <w:lsdException w:name="Light List Accent 1" w:semiHidden="0" w:uiPriority="61" w:unhideWhenUsed="0"/>
+    <w:lsdException w:name="Light Grid Accent 1" w:semiHidden="0" w:uiPriority="62" w:unhideWhenUsed="0"/>
+    <w:lsdException w:name="Medium Shading 1 Accent 1" w:semiHidden="0" w:uiPriority="63" w:unhideWhenUsed="0"/>
+    <w:lsdException w:name="Medium Shading 2 Accent 1" w:semiHidden="0" w:uiPriority="64" w:unhideWhenUsed="0"/>
+    <w:lsdException w:name="Medium List 1 Accent 1" w:semiHidden="0" w:uiPriority="65" w:unhideWhenUsed="0"/>
+    <w:lsdException w:name="Revision" w:unhideWhenUsed="0"/>
+    <w:lsdException w:name="List Paragraph" w:semiHidden="0" w:uiPriority="34" w:unhideWhenUsed="0" w:qFormat="1"/>
+    <w:lsdException w:name="Quote" w:semiHidden="0" w:uiPriority="29" w:unhideWhenUsed="0" w:qFormat="1"/>
+    <w:lsdException w:name="Intense Quote" w:semiHidden="0" w:uiPriority="30" w:unhideWhenUsed="0" w:qFormat="1"/>
+    <w:lsdException w:name="Medium List 2 Accent 1" w:semiHidden="0" w:uiPriority="66" w:unhideWhenUsed="0"/>
+    <w:lsdException w:name="Medium Grid 1 Accent 1" w:semiHidden="0" w:uiPriority="67" w:unhideWhenUsed="0"/>
+    <w:lsdException w:name="Medium Grid 2 Accent 1" w:semiHidden="0" w:uiPriority="68" w:unhideWhenUsed="0"/>
+    <w:lsdException w:name="Medium Grid 3 Accent 1" w:semiHidden="0" w:uiPriority="69" w:unhideWhenUsed="0"/>
+    <w:lsdException w:name="Dark List Accent 1" w:semiHidden="0" w:uiPriority="70" w:unhideWhenUsed="0"/>
+    <w:lsdException w:name="Colorful Shading Accent 1" w:semiHidden="0" w:uiPriority="71" w:unhideWhenUsed="0"/>
+    <w:lsdException w:name="Colorful List Accent 1" w:semiHidden="0" w:uiPriority="72" w:unhideWhenUsed="0"/>
+    <w:lsdException w:name="Colorful Grid Accent 1" w:semiHidden="0" w:uiPriority="73" w:unhideWhenUsed="0"/>
+    <w:lsdException w:name="Light Shading Accent 2" w:semiHidden="0" w:uiPriority="60" w:unhideWhenUsed="0"/>
+    <w:lsdException w:name="Light List Accent 2" w:semiHidden="0" w:uiPriority="61" w:unhideWhenUsed="0"/>
+    <w:lsdException w:name="Light Grid Accent 2" w:semiHidden="0" w:uiPriority="62" w:unhideWhenUsed="0"/>
+    <w:lsdException w:name="Medium Shading 1 Accent 2" w:semiHidden="0" w:uiPriority="63" w:unhideWhenUsed="0"/>
+    <w:lsdException w:name="Medium Shading 2 Accent 2" w:semiHidden="0" w:uiPriority="64" w:unhideWhenUsed="0"/>
+    <w:lsdException w:name="Medium List 1 Accent 2" w:semiHidden="0" w:uiPriority="65" w:unhideWhenUsed="0"/>
+    <w:lsdException w:name="Medium List 2 Accent 2" w:semiHidden="0" w:uiPriority="66" w:unhideWhenUsed="0"/>
+    <w:lsdException w:name="Medium Grid 1 Accent 2" w:semiHidden="0" w:uiPriority="67" w:unhideWhenUsed="0"/>
+    <w:lsdException w:name="Medium Grid 2 Accent 2" w:semiHidden="0" w:uiPriority="68" w:unhideWhenUsed="0"/>
+    <w:lsdException w:name="Medium Grid 3 Accent 2" w:semiHidden="0" w:uiPriority="69" w:unhideWhenUsed="0"/>
+    <w:lsdException w:name="Dark List Accent 2" w:semiHidden="0" w:uiPriority="70" w:unhideWhenUsed="0"/>
+    <w:lsdException w:name="Colorful Shading Accent 2" w:semiHidden="0" w:uiPriority="71" w:unhideWhenUsed="0"/>
+    <w:lsdException w:name="Colorful List Accent 2" w:semiHidden="0" w:uiPriority="72" w:unhideWhenUsed="0"/>
+    <w:lsdException w:name="Colorful Grid Accent 2" w:semiHidden="0" w:uiPriority="73" w:unhideWhenUsed="0"/>
+    <w:lsdException w:name="Light Shading Accent 3" w:semiHidden="0" w:uiPriority="60" w:unhideWhenUsed="0"/>
+    <w:lsdException w:name="Light List Accent 3" w:semiHidden="0" w:uiPriority="61" w:unhideWhenUsed="0"/>
+    <w:lsdException w:name="Light Grid Accent 3" w:semiHidden="0" w:uiPriority="62" w:unhideWhenUsed="0"/>
+    <w:lsdException w:name="Medium Shading 1 Accent 3" w:semiHidden="0" w:uiPriority="63" w:unhideWhenUsed="0"/>
+    <w:lsdException w:name="Medium Shading 2 Accent 3" w:semiHidden="0" w:uiPriority="64" w:unhideWhenUsed="0"/>
+    <w:lsdException w:name="Medium List 1 Accent 3" w:semiHidden="0" w:uiPriority="65" w:unhideWhenUsed="0"/>
+    <w:lsdException w:name="Medium List 2 Accent 3" w:semiHidden="0" w:uiPriority="66" w:unhideWhenUsed="0"/>
+    <w:lsdException w:name="Medium Grid 1 Accent 3" w:semiHidden="0" w:uiPriority="67" w:unhideWhenUsed="0"/>
+    <w:lsdException w:name="Medium Grid 2 Accent 3" w:semiHidden="0" w:uiPriority="68" w:unhideWhenUsed="0"/>
+    <w:lsdException w:name="Medium Grid 3 Accent 3" w:semiHidden="0" w:uiPriority="69" w:unhideWhenUsed="0"/>
+    <w:lsdException w:name="Dark List Accent 3" w:semiHidden="0" w:uiPriority="70" w:unhideWhenUsed="0"/>
+    <w:lsdException w:name="Colorful Shading Accent 3" w:semiHidden="0" w:uiPriority="71" w:unhideWhenUsed="0"/>
+    <w:lsdException w:name="Colorful List Accent 3" w:semiHidden="0" w:uiPriority="72" w:unhideWhenUsed="0"/>
+    <w:lsdException w:name="Colorful Grid Accent 3" w:semiHidden="0" w:uiPriority="73" w:unhideWhenUsed="0"/>
+    <w:lsdException w:name="Light Shading Accent 4" w:semiHidden="0" w:uiPriority="60" w:unhideWhenUsed="0"/>
+    <w:lsdException w:name="Light List Accent 4" w:semiHidden="0" w:uiPriority="61" w:unhideWhenUsed="0"/>
+    <w:lsdException w:name="Light Grid Accent 4" w:semiHidden="0" w:uiPriority="62" w:unhideWhenUsed="0"/>
+    <w:lsdException w:name="Medium Shading 1 Accent 4" w:semiHidden="0" w:uiPriority="63" w:unhideWhenUsed="0"/>
+    <w:lsdException w:name="Medium Shading 2 Accent 4" w:semiHidden="0" w:uiPriority="64" w:unhideWhenUsed="0"/>
+    <w:lsdException w:name="Medium List 1 Accent 4" w:semiHidden="0" w:uiPriority="65" w:unhideWhenUsed="0"/>
+    <w:lsdException w:name="Medium List 2 Accent 4" w:semiHidden="0" w:uiPriority="66" w:unhideWhenUsed="0"/>
+    <w:lsdException w:name="Medium Grid 1 Accent 4" w:semiHidden="0" w:uiPriority="67" w:unhideWhenUsed="0"/>
+    <w:lsdException w:name="Medium Grid 2 Accent 4" w:semiHidden="0" w:uiPriority="68" w:unhideWhenUsed="0"/>
+    <w:lsdException w:name="Medium Grid 3 Accent 4" w:semiHidden="0" w:uiPriority="69" w:unhideWhenUsed="0"/>
+    <w:lsdException w:name="Dark List Accent 4" w:semiHidden="0" w:uiPriority="70" w:unhideWhenUsed="0"/>
+    <w:lsdException w:name="Colorful Shading Accent 4" w:semiHidden="0" w:uiPriority="71" w:unhideWhenUsed="0"/>
+    <w:lsdException w:name="Colorful List Accent 4" w:semiHidden="0" w:uiPriority="72" w:unhideWhenUsed="0"/>
+    <w:lsdException w:name="Colorful Grid Accent 4" w:semiHidden="0" w:uiPriority="73" w:unhideWhenUsed="0"/>
+    <w:lsdException w:name="Light Shading Accent 5" w:semiHidden="0" w:uiPriority="60" w:unhideWhenUsed="0"/>
+    <w:lsdException w:name="Light List Accent 5" w:semiHidden="0" w:uiPriority="61" w:unhideWhenUsed="0"/>
+    <w:lsdException w:name="Light Grid Accent 5" w:semiHidden="0" w:uiPriority="62" w:unhideWhenUsed="0"/>
+    <w:lsdException w:name="Medium Shading 1 Accent 5" w:semiHidden="0" w:uiPriority="63" w:unhideWhenUsed="0"/>
+    <w:lsdException w:name="Medium Shading 2 Accent 5" w:semiHidden="0" w:uiPriority="64" w:unhideWhenUsed="0"/>
+    <w:lsdException w:name="Medium List 1 Accent 5" w:semiHidden="0" w:uiPriority="65" w:unhideWhenUsed="0"/>
+    <w:lsdException w:name="Medium List 2 Accent 5" w:semiHidden="0" w:uiPriority="66" w:unhideWhenUsed="0"/>
+    <w:lsdException w:name="Medium Grid 1 Accent 5" w:semiHidden="0" w:uiPriority="67" w:unhideWhenUsed="0"/>
+    <w:lsdException w:name="Medium Grid 2 Accent 5" w:semiHidden="0" w:uiPriority="68" w:unhideWhenUsed="0"/>
+    <w:lsdException w:name="Medium Grid 3 Accent 5" w:semiHidden="0" w:uiPriority="69" w:unhideWhenUsed="0"/>
+    <w:lsdException w:name="Dark List Accent 5" w:semiHidden="0" w:uiPriority="70" w:unhideWhenUsed="0"/>
+    <w:lsdException w:name="Colorful Shading Accent 5" w:semiHidden="0" w:uiPriority="71" w:unhideWhenUsed="0"/>
+    <w:lsdException w:name="Colorful List Accent 5" w:semiHidden="0" w:uiPriority="72" w:unhideWhenUsed="0"/>
+    <w:lsdException w:name="Colorful Grid Accent 5" w:semiHidden="0" w:uiPriority="73" w:unhideWhenUsed="0"/>
+    <w:lsdException w:name="Light Shading Accent 6" w:semiHidden="0" w:uiPriority="60" w:unhideWhenUsed="0"/>
+    <w:lsdException w:name="Light List Accent 6" w:semiHidden="0" w:uiPriority="61" w:unhideWhenUsed="0"/>
+    <w:lsdException w:name="Light Grid Accent 6" w:semiHidden="0" w:uiPriority="62" w:unhideWhenUsed="0"/>
+    <w:lsdException w:name="Medium Shading 1 Accent 6" w:semiHidden="0" w:uiPriority="63" w:unhideWhenUsed="0"/>
+    <w:lsdException w:name="Medium Shading 2 Accent 6" w:semiHidden="0" w:uiPriority="64" w:unhideWhenUsed="0"/>
+    <w:lsdException w:name="Medium List 1 Accent 6" w:semiHidden="0" w:uiPriority="65" w:unhideWhenUsed="0"/>
+    <w:lsdException w:name="Medium List 2 Accent 6" w:semiHidden="0" w:uiPriority="66" w:unhideWhenUsed="0"/>
+    <w:lsdException w:name="Medium Grid 1 Accent 6" w:semiHidden="0" w:uiPriority="67" w:unhideWhenUsed="0"/>
+    <w:lsdException w:name="Medium Grid 2 Accent 6" w:semiHidden="0" w:uiPriority="68" w:unhideWhenUsed="0"/>
+    <w:lsdException w:name="Medium Grid 3 Accent 6" w:semiHidden="0" w:uiPriority="69" w:unhideWhenUsed="0"/>
+    <w:lsdException w:name="Dark List Accent 6" w:semiHidden="0" w:uiPriority="70" w:unhideWhenUsed="0"/>
+    <w:lsdException w:name="Colorful Shading Accent 6" w:semiHidden="0" w:uiPriority="71" w:unhideWhenUsed="0"/>
+    <w:lsdException w:name="Colorful List Accent 6" w:semiHidden="0" w:uiPriority="72" w:unhideWhenUsed="0"/>
+    <w:lsdException w:name="Colorful Grid Accent 6" w:semiHidden="0" w:uiPriority="73" w:unhideWhenUsed="0"/>
+    <w:lsdException w:name="Subtle Emphasis" w:semiHidden="0" w:uiPriority="19" w:unhideWhenUsed="0" w:qFormat="1"/>
+    <w:lsdException w:name="Intense Emphasis" w:semiHidden="0" w:uiPriority="21" w:unhideWhenUsed="0" w:qFormat="1"/>
+    <w:lsdException w:name="Subtle Reference" w:semiHidden="0" w:uiPriority="31" w:unhideWhenUsed="0" w:qFormat="1"/>
+    <w:lsdException w:name="Intense Reference" w:semiHidden="0" w:uiPriority="32" w:unhideWhenUsed="0" w:qFormat="1"/>
+    <w:lsdException w:name="Book Title" w:semiHidden="0" w:uiPriority="33" w:unhideWhenUsed="0" w:qFormat="1"/>
+    <w:lsdException w:name="Bibliography" w:uiPriority="37"/>
+    <w:lsdException w:name="TOC Heading" w:uiPriority="39" w:qFormat="1"/>
   </w:latentStyles>
   <w:style w:type="paragraph" w:default="1" w:styleId="Standard">
     <w:name w:val="Normal"/>
@@ -5090,6 +5053,196 @@
 </w:styles>
 </file>
 
+<file path=word/stylesWithEffects.xml><?xml version="1.0" encoding="utf-8"?>
+<w:styles xmlns:wpc="http://schemas.microsoft.com/office/word/2010/wordprocessingCanvas" xmlns:mc="http://schemas.openxmlformats.org/markup-compatibility/2006" xmlns:o="urn:schemas-microsoft-com:office:office" xmlns:r="http://schemas.openxmlformats.org/officeDocument/2006/relationships" xmlns:m="http://schemas.openxmlformats.org/officeDocument/2006/math" xmlns:v="urn:schemas-microsoft-com:vml" xmlns:wp14="http://schemas.microsoft.com/office/word/2010/wordprocessingDrawing" xmlns:wp="http://schemas.openxmlformats.org/drawingml/2006/wordprocessingDrawing" xmlns:w10="urn:schemas-microsoft-com:office:word" xmlns:w="http://schemas.openxmlformats.org/wordprocessingml/2006/main" xmlns:w14="http://schemas.microsoft.com/office/word/2010/wordml" xmlns:wpg="http://schemas.microsoft.com/office/word/2010/wordprocessingGroup" xmlns:wpi="http://schemas.microsoft.com/office/word/2010/wordprocessingInk" xmlns:wne="http://schemas.microsoft.com/office/word/2006/wordml" xmlns:wps="http://schemas.microsoft.com/office/word/2010/wordprocessingShape" mc:Ignorable="w14 wp14">
+  <w:docDefaults>
+    <w:rPrDefault>
+      <w:rPr>
+        <w:rFonts w:asciiTheme="minorHAnsi" w:eastAsiaTheme="minorEastAsia" w:hAnsiTheme="minorHAnsi" w:cstheme="minorBidi"/>
+        <w:sz w:val="22"/>
+        <w:szCs w:val="22"/>
+        <w:lang w:val="en-US" w:eastAsia="en-US" w:bidi="ar-SA"/>
+      </w:rPr>
+    </w:rPrDefault>
+    <w:pPrDefault>
+      <w:pPr>
+        <w:spacing w:after="200" w:line="276" w:lineRule="auto"/>
+      </w:pPr>
+    </w:pPrDefault>
+  </w:docDefaults>
+  <w:latentStyles w:defLockedState="0" w:defUIPriority="99" w:defSemiHidden="1" w:defUnhideWhenUsed="1" w:defQFormat="0" w:count="267">
+    <w:lsdException w:name="Normal" w:semiHidden="0" w:uiPriority="0" w:unhideWhenUsed="0" w:qFormat="1"/>
+    <w:lsdException w:name="heading 1" w:semiHidden="0" w:uiPriority="9" w:unhideWhenUsed="0" w:qFormat="1"/>
+    <w:lsdException w:name="heading 2" w:uiPriority="9" w:qFormat="1"/>
+    <w:lsdException w:name="heading 3" w:uiPriority="9" w:qFormat="1"/>
+    <w:lsdException w:name="heading 4" w:uiPriority="9" w:qFormat="1"/>
+    <w:lsdException w:name="heading 5" w:uiPriority="9" w:qFormat="1"/>
+    <w:lsdException w:name="heading 6" w:uiPriority="9" w:qFormat="1"/>
+    <w:lsdException w:name="heading 7" w:uiPriority="9" w:qFormat="1"/>
+    <w:lsdException w:name="heading 8" w:uiPriority="9" w:qFormat="1"/>
+    <w:lsdException w:name="heading 9" w:uiPriority="9" w:qFormat="1"/>
+    <w:lsdException w:name="toc 1" w:uiPriority="39"/>
+    <w:lsdException w:name="toc 2" w:uiPriority="39"/>
+    <w:lsdException w:name="toc 3" w:uiPriority="39"/>
+    <w:lsdException w:name="toc 4" w:uiPriority="39"/>
+    <w:lsdException w:name="toc 5" w:uiPriority="39"/>
+    <w:lsdException w:name="toc 6" w:uiPriority="39"/>
+    <w:lsdException w:name="toc 7" w:uiPriority="39"/>
+    <w:lsdException w:name="toc 8" w:uiPriority="39"/>
+    <w:lsdException w:name="toc 9" w:uiPriority="39"/>
+    <w:lsdException w:name="caption" w:uiPriority="35" w:qFormat="1"/>
+    <w:lsdException w:name="Title" w:semiHidden="0" w:uiPriority="10" w:unhideWhenUsed="0" w:qFormat="1"/>
+    <w:lsdException w:name="Default Paragraph Font" w:uiPriority="1"/>
+    <w:lsdException w:name="Subtitle" w:semiHidden="0" w:uiPriority="11" w:unhideWhenUsed="0" w:qFormat="1"/>
+    <w:lsdException w:name="Strong" w:semiHidden="0" w:uiPriority="22" w:unhideWhenUsed="0" w:qFormat="1"/>
+    <w:lsdException w:name="Emphasis" w:semiHidden="0" w:uiPriority="20" w:unhideWhenUsed="0" w:qFormat="1"/>
+    <w:lsdException w:name="Table Grid" w:semiHidden="0" w:uiPriority="59" w:unhideWhenUsed="0"/>
+    <w:lsdException w:name="Placeholder Text" w:unhideWhenUsed="0"/>
+    <w:lsdException w:name="No Spacing" w:semiHidden="0" w:uiPriority="1" w:unhideWhenUsed="0" w:qFormat="1"/>
+    <w:lsdException w:name="Light Shading" w:semiHidden="0" w:uiPriority="60" w:unhideWhenUsed="0"/>
+    <w:lsdException w:name="Light List" w:semiHidden="0" w:uiPriority="61" w:unhideWhenUsed="0"/>
+    <w:lsdException w:name="Light Grid" w:semiHidden="0" w:uiPriority="62" w:unhideWhenUsed="0"/>
+    <w:lsdException w:name="Medium Shading 1" w:semiHidden="0" w:uiPriority="63" w:unhideWhenUsed="0"/>
+    <w:lsdException w:name="Medium Shading 2" w:semiHidden="0" w:uiPriority="64" w:unhideWhenUsed="0"/>
+    <w:lsdException w:name="Medium List 1" w:semiHidden="0" w:uiPriority="65" w:unhideWhenUsed="0"/>
+    <w:lsdException w:name="Medium List 2" w:semiHidden="0" w:uiPriority="66" w:unhideWhenUsed="0"/>
+    <w:lsdException w:name="Medium Grid 1" w:semiHidden="0" w:uiPriority="67" w:unhideWhenUsed="0"/>
+    <w:lsdException w:name="Medium Grid 2" w:semiHidden="0" w:uiPriority="68" w:unhideWhenUsed="0"/>
+    <w:lsdException w:name="Medium Grid 3" w:semiHidden="0" w:uiPriority="69" w:unhideWhenUsed="0"/>
+    <w:lsdException w:name="Dark List" w:semiHidden="0" w:uiPriority="70" w:unhideWhenUsed="0"/>
+    <w:lsdException w:name="Colorful Shading" w:semiHidden="0" w:uiPriority="71" w:unhideWhenUsed="0"/>
+    <w:lsdException w:name="Colorful List" w:semiHidden="0" w:uiPriority="72" w:unhideWhenUsed="0"/>
+    <w:lsdException w:name="Colorful Grid" w:semiHidden="0" w:uiPriority="73" w:unhideWhenUsed="0"/>
+    <w:lsdException w:name="Light Shading Accent 1" w:semiHidden="0" w:uiPriority="60" w:unhideWhenUsed="0"/>
+    <w:lsdException w:name="Light List Accent 1" w:semiHidden="0" w:uiPriority="61" w:unhideWhenUsed="0"/>
+    <w:lsdException w:name="Light Grid Accent 1" w:semiHidden="0" w:uiPriority="62" w:unhideWhenUsed="0"/>
+    <w:lsdException w:name="Medium Shading 1 Accent 1" w:semiHidden="0" w:uiPriority="63" w:unhideWhenUsed="0"/>
+    <w:lsdException w:name="Medium Shading 2 Accent 1" w:semiHidden="0" w:uiPriority="64" w:unhideWhenUsed="0"/>
+    <w:lsdException w:name="Medium List 1 Accent 1" w:semiHidden="0" w:uiPriority="65" w:unhideWhenUsed="0"/>
+    <w:lsdException w:name="Revision" w:unhideWhenUsed="0"/>
+    <w:lsdException w:name="List Paragraph" w:semiHidden="0" w:uiPriority="34" w:unhideWhenUsed="0" w:qFormat="1"/>
+    <w:lsdException w:name="Quote" w:semiHidden="0" w:uiPriority="29" w:unhideWhenUsed="0" w:qFormat="1"/>
+    <w:lsdException w:name="Intense Quote" w:semiHidden="0" w:uiPriority="30" w:unhideWhenUsed="0" w:qFormat="1"/>
+    <w:lsdException w:name="Medium List 2 Accent 1" w:semiHidden="0" w:uiPriority="66" w:unhideWhenUsed="0"/>
+    <w:lsdException w:name="Medium Grid 1 Accent 1" w:semiHidden="0" w:uiPriority="67" w:unhideWhenUsed="0"/>
+    <w:lsdException w:name="Medium Grid 2 Accent 1" w:semiHidden="0" w:uiPriority="68" w:unhideWhenUsed="0"/>
+    <w:lsdException w:name="Medium Grid 3 Accent 1" w:semiHidden="0" w:uiPriority="69" w:unhideWhenUsed="0"/>
+    <w:lsdException w:name="Dark List Accent 1" w:semiHidden="0" w:uiPriority="70" w:unhideWhenUsed="0"/>
+    <w:lsdException w:name="Colorful Shading Accent 1" w:semiHidden="0" w:uiPriority="71" w:unhideWhenUsed="0"/>
+    <w:lsdException w:name="Colorful List Accent 1" w:semiHidden="0" w:uiPriority="72" w:unhideWhenUsed="0"/>
+    <w:lsdException w:name="Colorful Grid Accent 1" w:semiHidden="0" w:uiPriority="73" w:unhideWhenUsed="0"/>
+    <w:lsdException w:name="Light Shading Accent 2" w:semiHidden="0" w:uiPriority="60" w:unhideWhenUsed="0"/>
+    <w:lsdException w:name="Light List Accent 2" w:semiHidden="0" w:uiPriority="61" w:unhideWhenUsed="0"/>
+    <w:lsdException w:name="Light Grid Accent 2" w:semiHidden="0" w:uiPriority="62" w:unhideWhenUsed="0"/>
+    <w:lsdException w:name="Medium Shading 1 Accent 2" w:semiHidden="0" w:uiPriority="63" w:unhideWhenUsed="0"/>
+    <w:lsdException w:name="Medium Shading 2 Accent 2" w:semiHidden="0" w:uiPriority="64" w:unhideWhenUsed="0"/>
+    <w:lsdException w:name="Medium List 1 Accent 2" w:semiHidden="0" w:uiPriority="65" w:unhideWhenUsed="0"/>
+    <w:lsdException w:name="Medium List 2 Accent 2" w:semiHidden="0" w:uiPriority="66" w:unhideWhenUsed="0"/>
+    <w:lsdException w:name="Medium Grid 1 Accent 2" w:semiHidden="0" w:uiPriority="67" w:unhideWhenUsed="0"/>
+    <w:lsdException w:name="Medium Grid 2 Accent 2" w:semiHidden="0" w:uiPriority="68" w:unhideWhenUsed="0"/>
+    <w:lsdException w:name="Medium Grid 3 Accent 2" w:semiHidden="0" w:uiPriority="69" w:unhideWhenUsed="0"/>
+    <w:lsdException w:name="Dark List Accent 2" w:semiHidden="0" w:uiPriority="70" w:unhideWhenUsed="0"/>
+    <w:lsdException w:name="Colorful Shading Accent 2" w:semiHidden="0" w:uiPriority="71" w:unhideWhenUsed="0"/>
+    <w:lsdException w:name="Colorful List Accent 2" w:semiHidden="0" w:uiPriority="72" w:unhideWhenUsed="0"/>
+    <w:lsdException w:name="Colorful Grid Accent 2" w:semiHidden="0" w:uiPriority="73" w:unhideWhenUsed="0"/>
+    <w:lsdException w:name="Light Shading Accent 3" w:semiHidden="0" w:uiPriority="60" w:unhideWhenUsed="0"/>
+    <w:lsdException w:name="Light List Accent 3" w:semiHidden="0" w:uiPriority="61" w:unhideWhenUsed="0"/>
+    <w:lsdException w:name="Light Grid Accent 3" w:semiHidden="0" w:uiPriority="62" w:unhideWhenUsed="0"/>
+    <w:lsdException w:name="Medium Shading 1 Accent 3" w:semiHidden="0" w:uiPriority="63" w:unhideWhenUsed="0"/>
+    <w:lsdException w:name="Medium Shading 2 Accent 3" w:semiHidden="0" w:uiPriority="64" w:unhideWhenUsed="0"/>
+    <w:lsdException w:name="Medium List 1 Accent 3" w:semiHidden="0" w:uiPriority="65" w:unhideWhenUsed="0"/>
+    <w:lsdException w:name="Medium List 2 Accent 3" w:semiHidden="0" w:uiPriority="66" w:unhideWhenUsed="0"/>
+    <w:lsdException w:name="Medium Grid 1 Accent 3" w:semiHidden="0" w:uiPriority="67" w:unhideWhenUsed="0"/>
+    <w:lsdException w:name="Medium Grid 2 Accent 3" w:semiHidden="0" w:uiPriority="68" w:unhideWhenUsed="0"/>
+    <w:lsdException w:name="Medium Grid 3 Accent 3" w:semiHidden="0" w:uiPriority="69" w:unhideWhenUsed="0"/>
+    <w:lsdException w:name="Dark List Accent 3" w:semiHidden="0" w:uiPriority="70" w:unhideWhenUsed="0"/>
+    <w:lsdException w:name="Colorful Shading Accent 3" w:semiHidden="0" w:uiPriority="71" w:unhideWhenUsed="0"/>
+    <w:lsdException w:name="Colorful List Accent 3" w:semiHidden="0" w:uiPriority="72" w:unhideWhenUsed="0"/>
+    <w:lsdException w:name="Colorful Grid Accent 3" w:semiHidden="0" w:uiPriority="73" w:unhideWhenUsed="0"/>
+    <w:lsdException w:name="Light Shading Accent 4" w:semiHidden="0" w:uiPriority="60" w:unhideWhenUsed="0"/>
+    <w:lsdException w:name="Light List Accent 4" w:semiHidden="0" w:uiPriority="61" w:unhideWhenUsed="0"/>
+    <w:lsdException w:name="Light Grid Accent 4" w:semiHidden="0" w:uiPriority="62" w:unhideWhenUsed="0"/>
+    <w:lsdException w:name="Medium Shading 1 Accent 4" w:semiHidden="0" w:uiPriority="63" w:unhideWhenUsed="0"/>
+    <w:lsdException w:name="Medium Shading 2 Accent 4" w:semiHidden="0" w:uiPriority="64" w:unhideWhenUsed="0"/>
+    <w:lsdException w:name="Medium List 1 Accent 4" w:semiHidden="0" w:uiPriority="65" w:unhideWhenUsed="0"/>
+    <w:lsdException w:name="Medium List 2 Accent 4" w:semiHidden="0" w:uiPriority="66" w:unhideWhenUsed="0"/>
+    <w:lsdException w:name="Medium Grid 1 Accent 4" w:semiHidden="0" w:uiPriority="67" w:unhideWhenUsed="0"/>
+    <w:lsdException w:name="Medium Grid 2 Accent 4" w:semiHidden="0" w:uiPriority="68" w:unhideWhenUsed="0"/>
+    <w:lsdException w:name="Medium Grid 3 Accent 4" w:semiHidden="0" w:uiPriority="69" w:unhideWhenUsed="0"/>
+    <w:lsdException w:name="Dark List Accent 4" w:semiHidden="0" w:uiPriority="70" w:unhideWhenUsed="0"/>
+    <w:lsdException w:name="Colorful Shading Accent 4" w:semiHidden="0" w:uiPriority="71" w:unhideWhenUsed="0"/>
+    <w:lsdException w:name="Colorful List Accent 4" w:semiHidden="0" w:uiPriority="72" w:unhideWhenUsed="0"/>
+    <w:lsdException w:name="Colorful Grid Accent 4" w:semiHidden="0" w:uiPriority="73" w:unhideWhenUsed="0"/>
+    <w:lsdException w:name="Light Shading Accent 5" w:semiHidden="0" w:uiPriority="60" w:unhideWhenUsed="0"/>
+    <w:lsdException w:name="Light List Accent 5" w:semiHidden="0" w:uiPriority="61" w:unhideWhenUsed="0"/>
+    <w:lsdException w:name="Light Grid Accent 5" w:semiHidden="0" w:uiPriority="62" w:unhideWhenUsed="0"/>
+    <w:lsdException w:name="Medium Shading 1 Accent 5" w:semiHidden="0" w:uiPriority="63" w:unhideWhenUsed="0"/>
+    <w:lsdException w:name="Medium Shading 2 Accent 5" w:semiHidden="0" w:uiPriority="64" w:unhideWhenUsed="0"/>
+    <w:lsdException w:name="Medium List 1 Accent 5" w:semiHidden="0" w:uiPriority="65" w:unhideWhenUsed="0"/>
+    <w:lsdException w:name="Medium List 2 Accent 5" w:semiHidden="0" w:uiPriority="66" w:unhideWhenUsed="0"/>
+    <w:lsdException w:name="Medium Grid 1 Accent 5" w:semiHidden="0" w:uiPriority="67" w:unhideWhenUsed="0"/>
+    <w:lsdException w:name="Medium Grid 2 Accent 5" w:semiHidden="0" w:uiPriority="68" w:unhideWhenUsed="0"/>
+    <w:lsdException w:name="Medium Grid 3 Accent 5" w:semiHidden="0" w:uiPriority="69" w:unhideWhenUsed="0"/>
+    <w:lsdException w:name="Dark List Accent 5" w:semiHidden="0" w:uiPriority="70" w:unhideWhenUsed="0"/>
+    <w:lsdException w:name="Colorful Shading Accent 5" w:semiHidden="0" w:uiPriority="71" w:unhideWhenUsed="0"/>
+    <w:lsdException w:name="Colorful List Accent 5" w:semiHidden="0" w:uiPriority="72" w:unhideWhenUsed="0"/>
+    <w:lsdException w:name="Colorful Grid Accent 5" w:semiHidden="0" w:uiPriority="73" w:unhideWhenUsed="0"/>
+    <w:lsdException w:name="Light Shading Accent 6" w:semiHidden="0" w:uiPriority="60" w:unhideWhenUsed="0"/>
+    <w:lsdException w:name="Light List Accent 6" w:semiHidden="0" w:uiPriority="61" w:unhideWhenUsed="0"/>
+    <w:lsdException w:name="Light Grid Accent 6" w:semiHidden="0" w:uiPriority="62" w:unhideWhenUsed="0"/>
+    <w:lsdException w:name="Medium Shading 1 Accent 6" w:semiHidden="0" w:uiPriority="63" w:unhideWhenUsed="0"/>
+    <w:lsdException w:name="Medium Shading 2 Accent 6" w:semiHidden="0" w:uiPriority="64" w:unhideWhenUsed="0"/>
+    <w:lsdException w:name="Medium List 1 Accent 6" w:semiHidden="0" w:uiPriority="65" w:unhideWhenUsed="0"/>
+    <w:lsdException w:name="Medium List 2 Accent 6" w:semiHidden="0" w:uiPriority="66" w:unhideWhenUsed="0"/>
+    <w:lsdException w:name="Medium Grid 1 Accent 6" w:semiHidden="0" w:uiPriority="67" w:unhideWhenUsed="0"/>
+    <w:lsdException w:name="Medium Grid 2 Accent 6" w:semiHidden="0" w:uiPriority="68" w:unhideWhenUsed="0"/>
+    <w:lsdException w:name="Medium Grid 3 Accent 6" w:semiHidden="0" w:uiPriority="69" w:unhideWhenUsed="0"/>
+    <w:lsdException w:name="Dark List Accent 6" w:semiHidden="0" w:uiPriority="70" w:unhideWhenUsed="0"/>
+    <w:lsdException w:name="Colorful Shading Accent 6" w:semiHidden="0" w:uiPriority="71" w:unhideWhenUsed="0"/>
+    <w:lsdException w:name="Colorful List Accent 6" w:semiHidden="0" w:uiPriority="72" w:unhideWhenUsed="0"/>
+    <w:lsdException w:name="Colorful Grid Accent 6" w:semiHidden="0" w:uiPriority="73" w:unhideWhenUsed="0"/>
+    <w:lsdException w:name="Subtle Emphasis" w:semiHidden="0" w:uiPriority="19" w:unhideWhenUsed="0" w:qFormat="1"/>
+    <w:lsdException w:name="Intense Emphasis" w:semiHidden="0" w:uiPriority="21" w:unhideWhenUsed="0" w:qFormat="1"/>
+    <w:lsdException w:name="Subtle Reference" w:semiHidden="0" w:uiPriority="31" w:unhideWhenUsed="0" w:qFormat="1"/>
+    <w:lsdException w:name="Intense Reference" w:semiHidden="0" w:uiPriority="32" w:unhideWhenUsed="0" w:qFormat="1"/>
+    <w:lsdException w:name="Book Title" w:semiHidden="0" w:uiPriority="33" w:unhideWhenUsed="0" w:qFormat="1"/>
+    <w:lsdException w:name="Bibliography" w:uiPriority="37"/>
+    <w:lsdException w:name="TOC Heading" w:uiPriority="39" w:qFormat="1"/>
+  </w:latentStyles>
+  <w:style w:type="paragraph" w:default="1" w:styleId="Standard">
+    <w:name w:val="Normal"/>
+    <w:qFormat/>
+  </w:style>
+  <w:style w:type="character" w:default="1" w:styleId="Absatz-Standardschriftart">
+    <w:name w:val="Default Paragraph Font"/>
+    <w:uiPriority w:val="1"/>
+    <w:semiHidden/>
+    <w:unhideWhenUsed/>
+  </w:style>
+  <w:style w:type="table" w:default="1" w:styleId="NormaleTabelle">
+    <w:name w:val="Normal Table"/>
+    <w:uiPriority w:val="99"/>
+    <w:semiHidden/>
+    <w:unhideWhenUsed/>
+    <w:tblPr>
+      <w:tblInd w:w="0" w:type="dxa"/>
+      <w:tblCellMar>
+        <w:top w:w="0" w:type="dxa"/>
+        <w:left w:w="108" w:type="dxa"/>
+        <w:bottom w:w="0" w:type="dxa"/>
+        <w:right w:w="108" w:type="dxa"/>
+      </w:tblCellMar>
+    </w:tblPr>
+  </w:style>
+  <w:style w:type="numbering" w:default="1" w:styleId="KeineListe">
+    <w:name w:val="No List"/>
+    <w:uiPriority w:val="99"/>
+    <w:semiHidden/>
+    <w:unhideWhenUsed/>
+  </w:style>
+</w:styles>
+</file>
+
 <file path=word/theme/theme1.xml><?xml version="1.0" encoding="utf-8"?>
 <a:theme xmlns:a="http://schemas.openxmlformats.org/drawingml/2006/main" name="Larissa-Design">
   <a:themeElements>

</xml_diff>